<commit_message>
Layout and spelling corrections for all Word documents.
</commit_message>
<xml_diff>
--- a/Workspace/01_SafetyPlan_LaneAssistance_MartinHintz.docx
+++ b/Workspace/01_SafetyPlan_LaneAssistance_MartinHintz.docx
@@ -1,6 +1,6 @@
 
 <file path=word/document.xml><?xml version="1.0" encoding="utf-8"?>
-<w:document xmlns:wpc="http://schemas.microsoft.com/office/word/2010/wordprocessingCanvas" xmlns:cx="http://schemas.microsoft.com/office/drawing/2014/chartex" xmlns:cx1="http://schemas.microsoft.com/office/drawing/2015/9/8/chartex" xmlns:cx2="http://schemas.microsoft.com/office/drawing/2015/10/21/chartex" xmlns:cx3="http://schemas.microsoft.com/office/drawing/2016/5/9/chartex" xmlns:cx4="http://schemas.microsoft.com/office/drawing/2016/5/10/chartex" xmlns:cx5="http://schemas.microsoft.com/office/drawing/2016/5/11/chartex" xmlns:cx6="http://schemas.microsoft.com/office/drawing/2016/5/12/chartex" xmlns:cx7="http://schemas.microsoft.com/office/drawing/2016/5/13/chartex" xmlns:cx8="http://schemas.microsoft.com/office/drawing/2016/5/14/chartex" xmlns:mc="http://schemas.openxmlformats.org/markup-compatibility/2006" xmlns:aink="http://schemas.microsoft.com/office/drawing/2016/ink" xmlns:am3d="http://schemas.microsoft.com/office/drawing/2017/model3d" xmlns:o="urn:schemas-microsoft-com:office:office" xmlns:r="http://schemas.openxmlformats.org/officeDocument/2006/relationships" xmlns:m="http://schemas.openxmlformats.org/officeDocument/2006/math" xmlns:v="urn:schemas-microsoft-com:vml" xmlns:wp14="http://schemas.microsoft.com/office/word/2010/wordprocessingDrawing" xmlns:wp="http://schemas.openxmlformats.org/drawingml/2006/wordprocessingDrawing" xmlns:w10="urn:schemas-microsoft-com:office:word" xmlns:w="http://schemas.openxmlformats.org/wordprocessingml/2006/main" xmlns:w14="http://schemas.microsoft.com/office/word/2010/wordml" xmlns:w15="http://schemas.microsoft.com/office/word/2012/wordml" xmlns:w16cid="http://schemas.microsoft.com/office/word/2016/wordml/cid" xmlns:w16se="http://schemas.microsoft.com/office/word/2015/wordml/symex" xmlns:wpg="http://schemas.microsoft.com/office/word/2010/wordprocessingGroup" xmlns:wpi="http://schemas.microsoft.com/office/word/2010/wordprocessingInk" xmlns:wne="http://schemas.microsoft.com/office/word/2006/wordml" xmlns:wps="http://schemas.microsoft.com/office/word/2010/wordprocessingShape" mc:Ignorable="w14 w15 w16se w16cid wp14">
+<w:document xmlns:wpc="http://schemas.microsoft.com/office/word/2010/wordprocessingCanvas" xmlns:mc="http://schemas.openxmlformats.org/markup-compatibility/2006" xmlns:o="urn:schemas-microsoft-com:office:office" xmlns:r="http://schemas.openxmlformats.org/officeDocument/2006/relationships" xmlns:m="http://schemas.openxmlformats.org/officeDocument/2006/math" xmlns:v="urn:schemas-microsoft-com:vml" xmlns:wp14="http://schemas.microsoft.com/office/word/2010/wordprocessingDrawing" xmlns:wp="http://schemas.openxmlformats.org/drawingml/2006/wordprocessingDrawing" xmlns:w10="urn:schemas-microsoft-com:office:word" xmlns:w="http://schemas.openxmlformats.org/wordprocessingml/2006/main" xmlns:w14="http://schemas.microsoft.com/office/word/2010/wordml" xmlns:wpg="http://schemas.microsoft.com/office/word/2010/wordprocessingGroup" xmlns:wpi="http://schemas.microsoft.com/office/word/2010/wordprocessingInk" xmlns:wne="http://schemas.microsoft.com/office/word/2006/wordml" xmlns:wps="http://schemas.microsoft.com/office/word/2010/wordprocessingShape" mc:Ignorable="w14 wp14">
   <w:body>
     <w:p>
       <w:pPr>
@@ -19,6 +19,7 @@
       <w:r>
         <w:rPr>
           <w:noProof/>
+          <w:lang w:val="en-AU" w:eastAsia="en-AU"/>
         </w:rPr>
         <w:drawing>
           <wp:anchor distT="0" distB="0" distL="0" distR="0" simplePos="0" relativeHeight="251658240" behindDoc="0" locked="0" layoutInCell="1" hidden="0" allowOverlap="1">
@@ -42,7 +43,7 @@
                     <pic:cNvPicPr preferRelativeResize="0"/>
                   </pic:nvPicPr>
                   <pic:blipFill>
-                    <a:blip r:embed="rId7"/>
+                    <a:blip r:embed="rId8"/>
                     <a:srcRect l="24000" r="25600"/>
                     <a:stretch>
                       <a:fillRect/>
@@ -67,6 +68,7 @@
       <w:r>
         <w:rPr>
           <w:noProof/>
+          <w:lang w:val="en-AU" w:eastAsia="en-AU"/>
         </w:rPr>
         <w:drawing>
           <wp:anchor distT="0" distB="0" distL="114300" distR="114300" simplePos="0" relativeHeight="251659264" behindDoc="0" locked="0" layoutInCell="1" hidden="0" allowOverlap="1">
@@ -90,7 +92,7 @@
                     <pic:cNvPicPr preferRelativeResize="0"/>
                   </pic:nvPicPr>
                   <pic:blipFill>
-                    <a:blip r:embed="rId8"/>
+                    <a:blip r:embed="rId9"/>
                     <a:srcRect/>
                     <a:stretch>
                       <a:fillRect/>
@@ -191,7 +193,13 @@
         <w:rPr>
           <w:b/>
         </w:rPr>
-        <w:t>1.0</w:t>
+        <w:t>1.</w:t>
+      </w:r>
+      <w:r>
+        <w:rPr>
+          <w:b/>
+        </w:rPr>
+        <w:t>1</w:t>
       </w:r>
     </w:p>
     <w:p>
@@ -201,8 +209,6 @@
           <w:b/>
         </w:rPr>
       </w:pPr>
-      <w:bookmarkStart w:id="5" w:name="_GoBack"/>
-      <w:bookmarkEnd w:id="5"/>
       <w:r>
         <w:rPr>
           <w:b/>
@@ -219,7 +225,7 @@
         <w:rPr>
           <w:b/>
         </w:rPr>
-        <w:t>-21</w:t>
+        <w:t>-30</w:t>
       </w:r>
     </w:p>
     <w:p/>
@@ -233,11 +239,12 @@
           <w:szCs w:val="48"/>
         </w:rPr>
       </w:pPr>
-      <w:bookmarkStart w:id="6" w:name="_ryo483hmgvs6" w:colFirst="0" w:colLast="0"/>
-      <w:bookmarkEnd w:id="6"/>
+      <w:bookmarkStart w:id="5" w:name="_ryo483hmgvs6" w:colFirst="0" w:colLast="0"/>
+      <w:bookmarkEnd w:id="5"/>
       <w:r>
         <w:rPr>
           <w:noProof/>
+          <w:lang w:val="en-AU" w:eastAsia="en-AU"/>
         </w:rPr>
         <w:drawing>
           <wp:inline distT="0" distB="0" distL="0" distR="0">
@@ -253,7 +260,7 @@
                     <pic:cNvPicPr preferRelativeResize="0"/>
                   </pic:nvPicPr>
                   <pic:blipFill>
-                    <a:blip r:embed="rId9"/>
+                    <a:blip r:embed="rId10"/>
                     <a:srcRect/>
                     <a:stretch>
                       <a:fillRect/>
@@ -322,8 +329,8 @@
         <w:spacing w:before="480" w:after="180" w:line="240" w:lineRule="auto"/>
         <w:contextualSpacing w:val="0"/>
       </w:pPr>
-      <w:bookmarkStart w:id="7" w:name="_1t3h5sf" w:colFirst="0" w:colLast="0"/>
-      <w:bookmarkEnd w:id="7"/>
+      <w:bookmarkStart w:id="6" w:name="_1t3h5sf" w:colFirst="0" w:colLast="0"/>
+      <w:bookmarkEnd w:id="6"/>
       <w:r>
         <w:lastRenderedPageBreak/>
         <w:t>Document history</w:t>
@@ -466,14 +473,14 @@
               <w:widowControl w:val="0"/>
               <w:contextualSpacing w:val="0"/>
               <w:rPr>
-                <w:rFonts w:ascii="Calibri" w:eastAsia="Calibri" w:hAnsi="Calibri" w:cs="Calibri"/>
+                <w:rFonts w:eastAsia="Calibri"/>
                 <w:sz w:val="22"/>
                 <w:szCs w:val="22"/>
               </w:rPr>
             </w:pPr>
             <w:r>
               <w:rPr>
-                <w:rFonts w:ascii="Calibri" w:eastAsia="Calibri" w:hAnsi="Calibri" w:cs="Calibri"/>
+                <w:rFonts w:eastAsia="Calibri"/>
                 <w:sz w:val="22"/>
                 <w:szCs w:val="22"/>
               </w:rPr>
@@ -484,6 +491,178 @@
         <w:tc>
           <w:tcPr>
             <w:tcW w:w="1275" w:type="dxa"/>
+          </w:tcPr>
+          <w:p>
+            <w:pPr>
+              <w:widowControl w:val="0"/>
+              <w:contextualSpacing w:val="0"/>
+              <w:rPr>
+                <w:rFonts w:eastAsia="Calibri"/>
+                <w:sz w:val="22"/>
+                <w:szCs w:val="22"/>
+              </w:rPr>
+            </w:pPr>
+            <w:r>
+              <w:rPr>
+                <w:rFonts w:eastAsia="Calibri"/>
+                <w:sz w:val="22"/>
+                <w:szCs w:val="22"/>
+              </w:rPr>
+              <w:t>1.0</w:t>
+            </w:r>
+          </w:p>
+        </w:tc>
+        <w:tc>
+          <w:tcPr>
+            <w:tcW w:w="2100" w:type="dxa"/>
+          </w:tcPr>
+          <w:p>
+            <w:pPr>
+              <w:widowControl w:val="0"/>
+              <w:contextualSpacing w:val="0"/>
+              <w:rPr>
+                <w:rFonts w:eastAsia="Calibri"/>
+                <w:sz w:val="22"/>
+                <w:szCs w:val="22"/>
+              </w:rPr>
+            </w:pPr>
+            <w:r>
+              <w:rPr>
+                <w:rFonts w:eastAsia="Calibri"/>
+                <w:sz w:val="22"/>
+                <w:szCs w:val="22"/>
+              </w:rPr>
+              <w:t>Martin Hintz</w:t>
+            </w:r>
+          </w:p>
+        </w:tc>
+        <w:tc>
+          <w:tcPr>
+            <w:tcW w:w="4785" w:type="dxa"/>
+          </w:tcPr>
+          <w:p>
+            <w:pPr>
+              <w:widowControl w:val="0"/>
+              <w:contextualSpacing w:val="0"/>
+              <w:rPr>
+                <w:rFonts w:eastAsia="Calibri"/>
+                <w:sz w:val="22"/>
+                <w:szCs w:val="22"/>
+              </w:rPr>
+            </w:pPr>
+            <w:r>
+              <w:rPr>
+                <w:rFonts w:eastAsia="Calibri"/>
+                <w:sz w:val="22"/>
+                <w:szCs w:val="22"/>
+              </w:rPr>
+              <w:t>Initial Version</w:t>
+            </w:r>
+          </w:p>
+        </w:tc>
+      </w:tr>
+      <w:tr>
+        <w:tc>
+          <w:tcPr>
+            <w:tcW w:w="1470" w:type="dxa"/>
+          </w:tcPr>
+          <w:p>
+            <w:pPr>
+              <w:widowControl w:val="0"/>
+              <w:contextualSpacing w:val="0"/>
+              <w:rPr>
+                <w:rFonts w:eastAsia="Calibri"/>
+                <w:sz w:val="22"/>
+                <w:szCs w:val="22"/>
+              </w:rPr>
+            </w:pPr>
+            <w:r>
+              <w:rPr>
+                <w:rFonts w:eastAsia="Calibri"/>
+                <w:sz w:val="22"/>
+                <w:szCs w:val="22"/>
+              </w:rPr>
+              <w:t>2017-10-30</w:t>
+            </w:r>
+          </w:p>
+        </w:tc>
+        <w:tc>
+          <w:tcPr>
+            <w:tcW w:w="1275" w:type="dxa"/>
+          </w:tcPr>
+          <w:p>
+            <w:pPr>
+              <w:widowControl w:val="0"/>
+              <w:contextualSpacing w:val="0"/>
+              <w:rPr>
+                <w:rFonts w:eastAsia="Calibri"/>
+                <w:sz w:val="22"/>
+                <w:szCs w:val="22"/>
+              </w:rPr>
+            </w:pPr>
+            <w:r>
+              <w:rPr>
+                <w:rFonts w:eastAsia="Calibri"/>
+                <w:sz w:val="22"/>
+                <w:szCs w:val="22"/>
+              </w:rPr>
+              <w:t>1.1</w:t>
+            </w:r>
+          </w:p>
+        </w:tc>
+        <w:tc>
+          <w:tcPr>
+            <w:tcW w:w="2100" w:type="dxa"/>
+          </w:tcPr>
+          <w:p>
+            <w:pPr>
+              <w:widowControl w:val="0"/>
+              <w:contextualSpacing w:val="0"/>
+              <w:rPr>
+                <w:rFonts w:eastAsia="Calibri"/>
+                <w:sz w:val="22"/>
+                <w:szCs w:val="22"/>
+              </w:rPr>
+            </w:pPr>
+            <w:r>
+              <w:rPr>
+                <w:rFonts w:eastAsia="Calibri"/>
+                <w:sz w:val="22"/>
+                <w:szCs w:val="22"/>
+              </w:rPr>
+              <w:t>Martin Hintz</w:t>
+            </w:r>
+          </w:p>
+        </w:tc>
+        <w:tc>
+          <w:tcPr>
+            <w:tcW w:w="4785" w:type="dxa"/>
+          </w:tcPr>
+          <w:p>
+            <w:pPr>
+              <w:widowControl w:val="0"/>
+              <w:contextualSpacing w:val="0"/>
+              <w:rPr>
+                <w:rFonts w:eastAsia="Calibri"/>
+                <w:sz w:val="22"/>
+                <w:szCs w:val="22"/>
+              </w:rPr>
+            </w:pPr>
+            <w:r>
+              <w:rPr>
+                <w:rFonts w:eastAsia="Calibri"/>
+                <w:sz w:val="22"/>
+                <w:szCs w:val="22"/>
+              </w:rPr>
+              <w:t>Layout and spelling corrections</w:t>
+            </w:r>
+          </w:p>
+        </w:tc>
+      </w:tr>
+      <w:tr>
+        <w:tc>
+          <w:tcPr>
+            <w:tcW w:w="1470" w:type="dxa"/>
           </w:tcPr>
           <w:p>
             <w:pPr>
@@ -495,19 +674,11 @@
                 <w:szCs w:val="22"/>
               </w:rPr>
             </w:pPr>
-            <w:r>
-              <w:rPr>
-                <w:rFonts w:ascii="Calibri" w:eastAsia="Calibri" w:hAnsi="Calibri" w:cs="Calibri"/>
-                <w:sz w:val="22"/>
-                <w:szCs w:val="22"/>
-              </w:rPr>
-              <w:t>1.0</w:t>
-            </w:r>
-          </w:p>
-        </w:tc>
-        <w:tc>
-          <w:tcPr>
-            <w:tcW w:w="2100" w:type="dxa"/>
+          </w:p>
+        </w:tc>
+        <w:tc>
+          <w:tcPr>
+            <w:tcW w:w="1275" w:type="dxa"/>
           </w:tcPr>
           <w:p>
             <w:pPr>
@@ -519,19 +690,11 @@
                 <w:szCs w:val="22"/>
               </w:rPr>
             </w:pPr>
-            <w:r>
-              <w:rPr>
-                <w:rFonts w:ascii="Calibri" w:eastAsia="Calibri" w:hAnsi="Calibri" w:cs="Calibri"/>
-                <w:sz w:val="22"/>
-                <w:szCs w:val="22"/>
-              </w:rPr>
-              <w:t>Martin Hintz</w:t>
-            </w:r>
-          </w:p>
-        </w:tc>
-        <w:tc>
-          <w:tcPr>
-            <w:tcW w:w="4785" w:type="dxa"/>
+          </w:p>
+        </w:tc>
+        <w:tc>
+          <w:tcPr>
+            <w:tcW w:w="2100" w:type="dxa"/>
           </w:tcPr>
           <w:p>
             <w:pPr>
@@ -543,21 +706,11 @@
                 <w:szCs w:val="22"/>
               </w:rPr>
             </w:pPr>
-            <w:r>
-              <w:rPr>
-                <w:rFonts w:ascii="Calibri" w:eastAsia="Calibri" w:hAnsi="Calibri" w:cs="Calibri"/>
-                <w:sz w:val="22"/>
-                <w:szCs w:val="22"/>
-              </w:rPr>
-              <w:t>Initial Version</w:t>
-            </w:r>
-          </w:p>
-        </w:tc>
-      </w:tr>
-      <w:tr>
-        <w:tc>
-          <w:tcPr>
-            <w:tcW w:w="1470" w:type="dxa"/>
+          </w:p>
+        </w:tc>
+        <w:tc>
+          <w:tcPr>
+            <w:tcW w:w="4785" w:type="dxa"/>
           </w:tcPr>
           <w:p>
             <w:pPr>
@@ -571,9 +724,11 @@
             </w:pPr>
           </w:p>
         </w:tc>
-        <w:tc>
-          <w:tcPr>
-            <w:tcW w:w="1275" w:type="dxa"/>
+      </w:tr>
+      <w:tr>
+        <w:tc>
+          <w:tcPr>
+            <w:tcW w:w="1470" w:type="dxa"/>
           </w:tcPr>
           <w:p>
             <w:pPr>
@@ -589,7 +744,7 @@
         </w:tc>
         <w:tc>
           <w:tcPr>
-            <w:tcW w:w="2100" w:type="dxa"/>
+            <w:tcW w:w="1275" w:type="dxa"/>
           </w:tcPr>
           <w:p>
             <w:pPr>
@@ -605,7 +760,7 @@
         </w:tc>
         <w:tc>
           <w:tcPr>
-            <w:tcW w:w="4785" w:type="dxa"/>
+            <w:tcW w:w="2100" w:type="dxa"/>
           </w:tcPr>
           <w:p>
             <w:pPr>
@@ -619,11 +774,9 @@
             </w:pPr>
           </w:p>
         </w:tc>
-      </w:tr>
-      <w:tr>
-        <w:tc>
-          <w:tcPr>
-            <w:tcW w:w="1470" w:type="dxa"/>
+        <w:tc>
+          <w:tcPr>
+            <w:tcW w:w="4785" w:type="dxa"/>
           </w:tcPr>
           <w:p>
             <w:pPr>
@@ -637,9 +790,11 @@
             </w:pPr>
           </w:p>
         </w:tc>
-        <w:tc>
-          <w:tcPr>
-            <w:tcW w:w="1275" w:type="dxa"/>
+      </w:tr>
+      <w:tr>
+        <w:tc>
+          <w:tcPr>
+            <w:tcW w:w="1470" w:type="dxa"/>
           </w:tcPr>
           <w:p>
             <w:pPr>
@@ -655,7 +810,7 @@
         </w:tc>
         <w:tc>
           <w:tcPr>
-            <w:tcW w:w="2100" w:type="dxa"/>
+            <w:tcW w:w="1275" w:type="dxa"/>
           </w:tcPr>
           <w:p>
             <w:pPr>
@@ -667,11 +822,13 @@
                 <w:szCs w:val="22"/>
               </w:rPr>
             </w:pPr>
-          </w:p>
-        </w:tc>
-        <w:tc>
-          <w:tcPr>
-            <w:tcW w:w="4785" w:type="dxa"/>
+            <w:bookmarkStart w:id="7" w:name="_2s8eyo1" w:colFirst="0" w:colLast="0"/>
+            <w:bookmarkEnd w:id="7"/>
+          </w:p>
+        </w:tc>
+        <w:tc>
+          <w:tcPr>
+            <w:tcW w:w="2100" w:type="dxa"/>
           </w:tcPr>
           <w:p>
             <w:pPr>
@@ -685,11 +842,9 @@
             </w:pPr>
           </w:p>
         </w:tc>
-      </w:tr>
-      <w:tr>
-        <w:tc>
-          <w:tcPr>
-            <w:tcW w:w="1470" w:type="dxa"/>
+        <w:tc>
+          <w:tcPr>
+            <w:tcW w:w="4785" w:type="dxa"/>
           </w:tcPr>
           <w:p>
             <w:pPr>
@@ -703,122 +858,6 @@
             </w:pPr>
           </w:p>
         </w:tc>
-        <w:tc>
-          <w:tcPr>
-            <w:tcW w:w="1275" w:type="dxa"/>
-          </w:tcPr>
-          <w:p>
-            <w:pPr>
-              <w:widowControl w:val="0"/>
-              <w:contextualSpacing w:val="0"/>
-              <w:rPr>
-                <w:rFonts w:ascii="Calibri" w:eastAsia="Calibri" w:hAnsi="Calibri" w:cs="Calibri"/>
-                <w:sz w:val="22"/>
-                <w:szCs w:val="22"/>
-              </w:rPr>
-            </w:pPr>
-          </w:p>
-        </w:tc>
-        <w:tc>
-          <w:tcPr>
-            <w:tcW w:w="2100" w:type="dxa"/>
-          </w:tcPr>
-          <w:p>
-            <w:pPr>
-              <w:widowControl w:val="0"/>
-              <w:contextualSpacing w:val="0"/>
-              <w:rPr>
-                <w:rFonts w:ascii="Calibri" w:eastAsia="Calibri" w:hAnsi="Calibri" w:cs="Calibri"/>
-                <w:sz w:val="22"/>
-                <w:szCs w:val="22"/>
-              </w:rPr>
-            </w:pPr>
-          </w:p>
-        </w:tc>
-        <w:tc>
-          <w:tcPr>
-            <w:tcW w:w="4785" w:type="dxa"/>
-          </w:tcPr>
-          <w:p>
-            <w:pPr>
-              <w:widowControl w:val="0"/>
-              <w:contextualSpacing w:val="0"/>
-              <w:rPr>
-                <w:rFonts w:ascii="Calibri" w:eastAsia="Calibri" w:hAnsi="Calibri" w:cs="Calibri"/>
-                <w:sz w:val="22"/>
-                <w:szCs w:val="22"/>
-              </w:rPr>
-            </w:pPr>
-          </w:p>
-        </w:tc>
-      </w:tr>
-      <w:tr>
-        <w:tc>
-          <w:tcPr>
-            <w:tcW w:w="1470" w:type="dxa"/>
-          </w:tcPr>
-          <w:p>
-            <w:pPr>
-              <w:widowControl w:val="0"/>
-              <w:contextualSpacing w:val="0"/>
-              <w:rPr>
-                <w:rFonts w:ascii="Calibri" w:eastAsia="Calibri" w:hAnsi="Calibri" w:cs="Calibri"/>
-                <w:sz w:val="22"/>
-                <w:szCs w:val="22"/>
-              </w:rPr>
-            </w:pPr>
-          </w:p>
-        </w:tc>
-        <w:tc>
-          <w:tcPr>
-            <w:tcW w:w="1275" w:type="dxa"/>
-          </w:tcPr>
-          <w:p>
-            <w:pPr>
-              <w:widowControl w:val="0"/>
-              <w:contextualSpacing w:val="0"/>
-              <w:rPr>
-                <w:rFonts w:ascii="Calibri" w:eastAsia="Calibri" w:hAnsi="Calibri" w:cs="Calibri"/>
-                <w:sz w:val="22"/>
-                <w:szCs w:val="22"/>
-              </w:rPr>
-            </w:pPr>
-            <w:bookmarkStart w:id="8" w:name="_2s8eyo1" w:colFirst="0" w:colLast="0"/>
-            <w:bookmarkEnd w:id="8"/>
-          </w:p>
-        </w:tc>
-        <w:tc>
-          <w:tcPr>
-            <w:tcW w:w="2100" w:type="dxa"/>
-          </w:tcPr>
-          <w:p>
-            <w:pPr>
-              <w:widowControl w:val="0"/>
-              <w:contextualSpacing w:val="0"/>
-              <w:rPr>
-                <w:rFonts w:ascii="Calibri" w:eastAsia="Calibri" w:hAnsi="Calibri" w:cs="Calibri"/>
-                <w:sz w:val="22"/>
-                <w:szCs w:val="22"/>
-              </w:rPr>
-            </w:pPr>
-          </w:p>
-        </w:tc>
-        <w:tc>
-          <w:tcPr>
-            <w:tcW w:w="4785" w:type="dxa"/>
-          </w:tcPr>
-          <w:p>
-            <w:pPr>
-              <w:widowControl w:val="0"/>
-              <w:contextualSpacing w:val="0"/>
-              <w:rPr>
-                <w:rFonts w:ascii="Calibri" w:eastAsia="Calibri" w:hAnsi="Calibri" w:cs="Calibri"/>
-                <w:sz w:val="22"/>
-                <w:szCs w:val="22"/>
-              </w:rPr>
-            </w:pPr>
-          </w:p>
-        </w:tc>
       </w:tr>
     </w:tbl>
     <w:p>
@@ -828,8 +867,8 @@
         <w:spacing w:before="480" w:after="180" w:line="240" w:lineRule="auto"/>
         <w:contextualSpacing w:val="0"/>
       </w:pPr>
-      <w:bookmarkStart w:id="9" w:name="_ktt3lgighckp" w:colFirst="0" w:colLast="0"/>
-      <w:bookmarkEnd w:id="9"/>
+      <w:bookmarkStart w:id="8" w:name="_ktt3lgighckp" w:colFirst="0" w:colLast="0"/>
+      <w:bookmarkEnd w:id="8"/>
     </w:p>
     <w:p>
       <w:pPr>
@@ -841,6 +880,8 @@
       <w:r>
         <w:br w:type="page"/>
       </w:r>
+      <w:bookmarkStart w:id="9" w:name="_GoBack"/>
+      <w:bookmarkEnd w:id="9"/>
     </w:p>
     <w:p>
       <w:pPr>
@@ -855,10 +896,7 @@
       </w:pPr>
       <w:r>
         <w:lastRenderedPageBreak/>
-        <w:t>T</w:t>
-      </w:r>
-      <w:r>
-        <w:t>able of Contents</w:t>
+        <w:t>Table of Contents</w:t>
       </w:r>
     </w:p>
     <w:p>
@@ -1248,10 +1286,7 @@
     </w:p>
     <w:p>
       <w:r>
-        <w:t>F</w:t>
-      </w:r>
-      <w:r>
-        <w:t>unction</w:t>
+        <w:t>Function</w:t>
       </w:r>
       <w:r>
         <w:t xml:space="preserve">ality of the new model vehicle. This safety plan ensures </w:t>
@@ -1320,10 +1355,7 @@
         <w:ind w:firstLine="720"/>
       </w:pPr>
       <w:r>
-        <w:t>Product Development at the Hardwa</w:t>
-      </w:r>
-      <w:r>
-        <w:t>re Level</w:t>
+        <w:t>Product Development at the Hardware Level</w:t>
       </w:r>
     </w:p>
     <w:p>
@@ -1381,10 +1413,7 @@
     <w:p>
       <w:r>
         <w:tab/>
-        <w:t xml:space="preserve">Technical </w:t>
-      </w:r>
-      <w:r>
-        <w:t>Safety Concept</w:t>
+        <w:t>Technical Safety Concept</w:t>
       </w:r>
     </w:p>
     <w:p>
@@ -1420,34 +1449,7 @@
     </w:p>
     <w:p>
       <w:r>
-        <w:t xml:space="preserve">The Lane Assistance </w:t>
-      </w:r>
-      <w:r>
-        <w:t>F</w:t>
-      </w:r>
-      <w:r>
-        <w:t xml:space="preserve">unctionality detects </w:t>
-      </w:r>
-      <w:r>
-        <w:t>if</w:t>
-      </w:r>
-      <w:r>
-        <w:t xml:space="preserve"> the vehicle is deviat</w:t>
-      </w:r>
-      <w:r>
-        <w:t>ing</w:t>
-      </w:r>
-      <w:r>
-        <w:t xml:space="preserve"> from </w:t>
-      </w:r>
-      <w:r>
-        <w:t>its</w:t>
-      </w:r>
-      <w:r>
-        <w:t xml:space="preserve"> traffic lane</w:t>
-      </w:r>
-      <w:r>
-        <w:t xml:space="preserve"> and </w:t>
+        <w:t xml:space="preserve">The Lane Assistance Functionality detects if the vehicle is deviating from its traffic lane and </w:t>
       </w:r>
       <w:r>
         <w:t xml:space="preserve">subsequently </w:t>
@@ -1459,16 +1461,7 @@
         <w:t xml:space="preserve">automatic </w:t>
       </w:r>
       <w:r>
-        <w:t xml:space="preserve">corrections </w:t>
-      </w:r>
-      <w:r>
-        <w:t xml:space="preserve">to the </w:t>
-      </w:r>
-      <w:r>
-        <w:t xml:space="preserve">steering </w:t>
-      </w:r>
-      <w:r>
-        <w:t xml:space="preserve">of the vehicle </w:t>
+        <w:t xml:space="preserve">corrections to the steering of the vehicle </w:t>
       </w:r>
       <w:r>
         <w:t xml:space="preserve">back </w:t>
@@ -1477,25 +1470,13 @@
         <w:t xml:space="preserve">towards the center of the lane. </w:t>
       </w:r>
       <w:r>
-        <w:t xml:space="preserve">The driver of the vehicle will also receive a visual warning on case the </w:t>
-      </w:r>
-      <w:r>
-        <w:t>Lane Assistance Functionality</w:t>
-      </w:r>
-      <w:r>
-        <w:t xml:space="preserve"> is being activated.</w:t>
+        <w:t>The driver of the vehicle will also receive a visual warning on case the Lane Assistance Functionality is being activated.</w:t>
       </w:r>
     </w:p>
     <w:p/>
     <w:p>
       <w:r>
-        <w:t xml:space="preserve">The following figure depicts an overview of the system architecture of the </w:t>
-      </w:r>
-      <w:r>
-        <w:t>Lane Assistance Functionality</w:t>
-      </w:r>
-      <w:r>
-        <w:t xml:space="preserve"> and its </w:t>
+        <w:t xml:space="preserve">The following figure depicts an overview of the system architecture of the Lane Assistance Functionality and its </w:t>
       </w:r>
       <w:r>
         <w:t xml:space="preserve">main </w:t>
@@ -1509,6 +1490,7 @@
       <w:r>
         <w:rPr>
           <w:noProof/>
+          <w:lang w:val="en-AU" w:eastAsia="en-AU"/>
         </w:rPr>
         <w:drawing>
           <wp:inline distT="0" distB="0" distL="0" distR="0">
@@ -1526,7 +1508,7 @@
                     <pic:cNvPicPr/>
                   </pic:nvPicPr>
                   <pic:blipFill>
-                    <a:blip r:embed="rId10" cstate="print">
+                    <a:blip r:embed="rId11" cstate="print">
                       <a:extLst>
                         <a:ext uri="{28A0092B-C50C-407E-A947-70E740481C1C}">
                           <a14:useLocalDpi xmlns:a14="http://schemas.microsoft.com/office/drawing/2010/main" val="0"/>
@@ -1582,13 +1564,7 @@
     <w:p/>
     <w:p>
       <w:r>
-        <w:t xml:space="preserve">The Lane Assistance Functionality </w:t>
-      </w:r>
-      <w:r>
-        <w:t xml:space="preserve">has </w:t>
-      </w:r>
-      <w:r>
-        <w:t>two main functions</w:t>
+        <w:t>The Lane Assistance Functionality has two main functions</w:t>
       </w:r>
     </w:p>
     <w:p>
@@ -1600,10 +1576,7 @@
         </w:numPr>
       </w:pPr>
       <w:r>
-        <w:t xml:space="preserve">audio-visual </w:t>
-      </w:r>
-      <w:r>
-        <w:t xml:space="preserve">warning </w:t>
+        <w:t xml:space="preserve">audio-visual warning </w:t>
       </w:r>
     </w:p>
     <w:p>
@@ -1621,19 +1594,7 @@
     <w:p/>
     <w:p>
       <w:r>
-        <w:t>A</w:t>
-      </w:r>
-      <w:r>
-        <w:t xml:space="preserve">udio-visual </w:t>
-      </w:r>
-      <w:r>
-        <w:t xml:space="preserve">warnings are visible in the car’s display in front of </w:t>
-      </w:r>
-      <w:r>
-        <w:t>the driver</w:t>
-      </w:r>
-      <w:r>
-        <w:t xml:space="preserve">. Warnings will be </w:t>
+        <w:t xml:space="preserve">Audio-visual warnings are visible in the car’s display in front of the driver. Warnings will be </w:t>
       </w:r>
       <w:r>
         <w:t>activated</w:t>
@@ -1666,10 +1627,7 @@
     <w:p/>
     <w:p>
       <w:r>
-        <w:t>S</w:t>
-      </w:r>
-      <w:r>
-        <w:t>teering assistance</w:t>
+        <w:t>Steering assistance</w:t>
       </w:r>
       <w:r>
         <w:t xml:space="preserve"> is activated when the </w:t>
@@ -1681,10 +1639,7 @@
         <w:t xml:space="preserve"> </w:t>
       </w:r>
       <w:r>
-        <w:t>Steering assistance</w:t>
-      </w:r>
-      <w:r>
-        <w:t xml:space="preserve"> will autonomously turn the steering wheel to return the</w:t>
+        <w:t>Steering assistance will autonomously turn the steering wheel to return the</w:t>
       </w:r>
       <w:r>
         <w:t xml:space="preserve"> vehicle back to the center of the lane. </w:t>
@@ -1696,13 +1651,7 @@
     <w:p>
       <w:r>
         <w:lastRenderedPageBreak/>
-        <w:t xml:space="preserve">The following subsystems can be defined for the </w:t>
-      </w:r>
-      <w:r>
-        <w:t>Lane Assistance Functionality</w:t>
-      </w:r>
-      <w:r>
-        <w:t>:</w:t>
+        <w:t>The following subsystems can be defined for the Lane Assistance Functionality:</w:t>
       </w:r>
     </w:p>
     <w:p>
@@ -1756,72 +1705,21 @@
     <w:p/>
     <w:p>
       <w:r>
-        <w:t xml:space="preserve">The camera </w:t>
-      </w:r>
-      <w:r>
-        <w:t>sensor</w:t>
-      </w:r>
-      <w:r>
-        <w:t xml:space="preserve"> captures lane line data from</w:t>
-      </w:r>
-      <w:r>
-        <w:t xml:space="preserve"> multiple </w:t>
-      </w:r>
-      <w:r>
-        <w:t>sensor</w:t>
-      </w:r>
-      <w:r>
-        <w:t>s</w:t>
-      </w:r>
-      <w:r>
-        <w:t xml:space="preserve"> on the front of the vehicle</w:t>
+        <w:t xml:space="preserve">The camera sensor captures lane line data from multiple sensors on the front of the vehicle. The camera ECU processes the incoming data in real-time and detects the position of lane lines by using </w:t>
+      </w:r>
+      <w:r>
+        <w:t xml:space="preserve">a combined </w:t>
+      </w:r>
+      <w:r>
+        <w:t xml:space="preserve">computer vision and deep learning </w:t>
+      </w:r>
+      <w:r>
+        <w:t>approach</w:t>
       </w:r>
       <w:r>
         <w:t xml:space="preserve">. </w:t>
       </w:r>
       <w:r>
-        <w:t xml:space="preserve">The camera ECU </w:t>
-      </w:r>
-      <w:r>
-        <w:t xml:space="preserve">processes the incoming </w:t>
-      </w:r>
-      <w:r>
-        <w:t xml:space="preserve">data in real-time </w:t>
-      </w:r>
-      <w:r>
-        <w:t>and</w:t>
-      </w:r>
-      <w:r>
-        <w:t xml:space="preserve"> detect</w:t>
-      </w:r>
-      <w:r>
-        <w:t>s</w:t>
-      </w:r>
-      <w:r>
-        <w:t xml:space="preserve"> the position of lane </w:t>
-      </w:r>
-      <w:r>
-        <w:t xml:space="preserve">lines by </w:t>
-      </w:r>
-      <w:r>
-        <w:t xml:space="preserve">using </w:t>
-      </w:r>
-      <w:r>
-        <w:t xml:space="preserve">a combined </w:t>
-      </w:r>
-      <w:r>
-        <w:t xml:space="preserve">computer vision </w:t>
-      </w:r>
-      <w:r>
-        <w:t xml:space="preserve">and deep learning </w:t>
-      </w:r>
-      <w:r>
-        <w:t>approach</w:t>
-      </w:r>
-      <w:r>
-        <w:t xml:space="preserve">. </w:t>
-      </w:r>
-      <w:r>
         <w:t xml:space="preserve">Whenever </w:t>
       </w:r>
       <w:r>
@@ -1876,40 +1774,7 @@
     <w:p/>
     <w:p>
       <w:r>
-        <w:t xml:space="preserve">The car display </w:t>
-      </w:r>
-      <w:r>
-        <w:t>r</w:t>
-      </w:r>
-      <w:r>
-        <w:t xml:space="preserve">eceives signals from the camera </w:t>
-      </w:r>
-      <w:r>
-        <w:t>and displays audio-</w:t>
-      </w:r>
-      <w:r>
-        <w:t>visual warning</w:t>
-      </w:r>
-      <w:r>
-        <w:t>s if required.</w:t>
-      </w:r>
-      <w:r>
-        <w:t xml:space="preserve"> </w:t>
-      </w:r>
-      <w:r>
-        <w:t xml:space="preserve"> These warnings </w:t>
-      </w:r>
-      <w:r>
-        <w:t xml:space="preserve">alert the driver </w:t>
-      </w:r>
-      <w:r>
-        <w:t xml:space="preserve">of an ongoing deviation from its </w:t>
-      </w:r>
-      <w:r>
-        <w:t xml:space="preserve">lane and </w:t>
-      </w:r>
-      <w:r>
-        <w:t xml:space="preserve">the imminent activation of the </w:t>
+        <w:t xml:space="preserve">The car display receives signals from the camera and displays audio-visual warnings if required.  These warnings alert the driver of an ongoing deviation from its lane and the imminent activation of the </w:t>
       </w:r>
       <w:r>
         <w:t>steering assistance</w:t>
@@ -1921,40 +1786,13 @@
     <w:p/>
     <w:p>
       <w:r>
-        <w:t>The e</w:t>
-      </w:r>
-      <w:r>
-        <w:t xml:space="preserve">lectronic </w:t>
-      </w:r>
-      <w:r>
-        <w:t>p</w:t>
-      </w:r>
-      <w:r>
-        <w:t xml:space="preserve">ower </w:t>
-      </w:r>
-      <w:r>
-        <w:t>s</w:t>
-      </w:r>
-      <w:r>
-        <w:t>teering, consisting of ECU, motor and torque sensor</w:t>
-      </w:r>
-      <w:r>
-        <w:t xml:space="preserve">, is responsible to execute the action to correct the vehicle’s trajectory in a feed-back loop. When a signal arrives from the camera ECU to active </w:t>
+        <w:t xml:space="preserve">The electronic power steering, consisting of ECU, motor and torque sensor, is responsible to execute the action to correct the vehicle’s trajectory in a feed-back loop. When a signal arrives from the camera ECU to active </w:t>
       </w:r>
       <w:r>
         <w:t>steering assistance</w:t>
       </w:r>
       <w:r>
-        <w:t xml:space="preserve">, the power steering ECU calculates the required angles that must be applied to the steering wheel. Then, the motor is </w:t>
-      </w:r>
-      <w:r>
-        <w:t>providing torque to the steering wheel</w:t>
-      </w:r>
-      <w:r>
-        <w:t xml:space="preserve"> </w:t>
-      </w:r>
-      <w:r>
-        <w:t>to account for the necessary correction</w:t>
+        <w:t>, the power steering ECU calculates the required angles that must be applied to the steering wheel. Then, the motor is providing torque to the steering wheel to account for the necessary correction</w:t>
       </w:r>
       <w:r>
         <w:t>. A torque sensor on the steering wheel ensure that a</w:t>
@@ -1975,19 +1813,7 @@
         <w:t xml:space="preserve">Lane Assistance Functionality </w:t>
       </w:r>
       <w:r>
-        <w:t xml:space="preserve">boundary includes </w:t>
-      </w:r>
-      <w:r>
-        <w:t>all</w:t>
-      </w:r>
-      <w:r>
-        <w:t xml:space="preserve"> subsystem</w:t>
-      </w:r>
-      <w:r>
-        <w:t xml:space="preserve">s and components </w:t>
-      </w:r>
-      <w:r>
-        <w:t>mentioned in the</w:t>
+        <w:t>boundary includes all subsystems and components mentioned in the</w:t>
       </w:r>
       <w:r>
         <w:t xml:space="preserve"> system</w:t>
@@ -2137,10 +1963,7 @@
         <w:t>a</w:t>
       </w:r>
       <w:r>
-        <w:t>ssistance</w:t>
-      </w:r>
-      <w:r>
-        <w:t xml:space="preserve"> functionality of the vehicle. </w:t>
+        <w:t xml:space="preserve">ssistance functionality of the vehicle. </w:t>
       </w:r>
     </w:p>
     <w:p>
@@ -2151,10 +1974,7 @@
       <w:bookmarkStart w:id="18" w:name="_v2rbrzjrkt9b" w:colFirst="0" w:colLast="0"/>
       <w:bookmarkEnd w:id="18"/>
       <w:r>
-        <w:t>M</w:t>
-      </w:r>
-      <w:r>
-        <w:t>easures</w:t>
+        <w:t>Measures</w:t>
       </w:r>
     </w:p>
     <w:tbl>
@@ -2216,10 +2036,7 @@
               <w:spacing w:line="240" w:lineRule="auto"/>
             </w:pPr>
             <w:r>
-              <w:t>Re</w:t>
-            </w:r>
-            <w:r>
-              <w:t>sponsibility</w:t>
+              <w:t>Responsibility</w:t>
             </w:r>
           </w:p>
         </w:tc>
@@ -3378,50 +3195,20 @@
       <w:bookmarkStart w:id="20" w:name="_pqn9poe0nvtc" w:colFirst="0" w:colLast="0"/>
       <w:bookmarkEnd w:id="20"/>
       <w:r>
-        <w:t>S</w:t>
-      </w:r>
-      <w:r>
-        <w:t>afety Lifecycle Tailoring</w:t>
+        <w:t>Safety Lifecycle Tailoring</w:t>
       </w:r>
     </w:p>
     <w:p>
       <w:bookmarkStart w:id="21" w:name="_xlicd1ijavb7" w:colFirst="0" w:colLast="0"/>
       <w:bookmarkEnd w:id="21"/>
       <w:r>
-        <w:t>The safety lifecycle is tailored to any new features of</w:t>
-      </w:r>
-      <w:r>
-        <w:t xml:space="preserve"> the </w:t>
-      </w:r>
-      <w:r>
-        <w:t>l</w:t>
-      </w:r>
-      <w:r>
-        <w:t xml:space="preserve">ane </w:t>
+        <w:t xml:space="preserve">The safety lifecycle is tailored to any new features of the lane </w:t>
       </w:r>
       <w:r>
         <w:t>assistance</w:t>
       </w:r>
       <w:r>
-        <w:t xml:space="preserve"> function </w:t>
-      </w:r>
-      <w:r>
-        <w:t>derived from the</w:t>
-      </w:r>
-      <w:r>
-        <w:t xml:space="preserve"> previous model. </w:t>
-      </w:r>
-      <w:r>
-        <w:t>F</w:t>
-      </w:r>
-      <w:r>
-        <w:t xml:space="preserve">ocus </w:t>
-      </w:r>
-      <w:r>
-        <w:t xml:space="preserve">is laid on </w:t>
-      </w:r>
-      <w:r>
-        <w:t>the changes in functionality and processes</w:t>
+        <w:t xml:space="preserve"> function derived from the previous model. Focus is laid on the changes in functionality and processes</w:t>
       </w:r>
       <w:r>
         <w:t>.</w:t>
@@ -3502,10 +3289,7 @@
       </w:pPr>
       <w:r>
         <w:lastRenderedPageBreak/>
-        <w:t>R</w:t>
-      </w:r>
-      <w:r>
-        <w:t>oles</w:t>
+        <w:t>Roles</w:t>
       </w:r>
     </w:p>
     <w:tbl>
@@ -3576,10 +3360,7 @@
               <w:contextualSpacing w:val="0"/>
             </w:pPr>
             <w:r>
-              <w:t>Functional Safety</w:t>
-            </w:r>
-            <w:r>
-              <w:t xml:space="preserve"> Manager- Item Level</w:t>
+              <w:t>Functional Safety Manager- Item Level</w:t>
             </w:r>
           </w:p>
         </w:tc>
@@ -3609,10 +3390,7 @@
               <w:contextualSpacing w:val="0"/>
             </w:pPr>
             <w:r>
-              <w:t>Functional Safety</w:t>
-            </w:r>
-            <w:r>
-              <w:t xml:space="preserve"> Engineer- Item Level</w:t>
+              <w:t>Functional Safety Engineer- Item Level</w:t>
             </w:r>
           </w:p>
         </w:tc>
@@ -3672,10 +3450,7 @@
               <w:contextualSpacing w:val="0"/>
             </w:pPr>
             <w:r>
-              <w:t>Functional Safety</w:t>
-            </w:r>
-            <w:r>
-              <w:t xml:space="preserve"> Manager- Component Level</w:t>
+              <w:t>Functional Safety Manager- Component Level</w:t>
             </w:r>
           </w:p>
         </w:tc>
@@ -3705,10 +3480,7 @@
               <w:contextualSpacing w:val="0"/>
             </w:pPr>
             <w:r>
-              <w:t>Functional Safety</w:t>
-            </w:r>
-            <w:r>
-              <w:t xml:space="preserve"> Engineer- Component Level</w:t>
+              <w:t>Functional Safety Engineer- Component Level</w:t>
             </w:r>
           </w:p>
         </w:tc>
@@ -3782,10 +3554,7 @@
               <w:contextualSpacing w:val="0"/>
             </w:pPr>
             <w:r>
-              <w:t>OE</w:t>
-            </w:r>
-            <w:r>
-              <w:t>M or external</w:t>
+              <w:t>OEM or external</w:t>
             </w:r>
           </w:p>
         </w:tc>
@@ -3808,16 +3577,7 @@
         <w:t xml:space="preserve">This </w:t>
       </w:r>
       <w:r>
-        <w:t>d</w:t>
-      </w:r>
-      <w:r>
-        <w:t xml:space="preserve">evelopment </w:t>
-      </w:r>
-      <w:r>
-        <w:t>i</w:t>
-      </w:r>
-      <w:r>
-        <w:t xml:space="preserve">nterface </w:t>
+        <w:t xml:space="preserve">development interface </w:t>
       </w:r>
       <w:r>
         <w:t xml:space="preserve">agreement defines the roles and responsibilities between the </w:t>
@@ -3895,25 +3655,7 @@
         <w:t xml:space="preserve"> </w:t>
       </w:r>
       <w:r>
-        <w:t>safety managers (</w:t>
-      </w:r>
-      <w:r>
-        <w:t xml:space="preserve">customer </w:t>
-      </w:r>
-      <w:r>
-        <w:t>as well as</w:t>
-      </w:r>
-      <w:r>
-        <w:t xml:space="preserve"> supplier</w:t>
-      </w:r>
-      <w:r>
-        <w:t>), p</w:t>
-      </w:r>
-      <w:r>
-        <w:t>lease refer to the roles defined in the previous section (“Roles”)</w:t>
-      </w:r>
-      <w:r>
-        <w:t>.</w:t>
+        <w:t>safety managers (customer as well as supplier), please refer to the roles defined in the previous section (“Roles”).</w:t>
       </w:r>
     </w:p>
     <w:p>
@@ -3924,10 +3666,7 @@
       <w:bookmarkStart w:id="23" w:name="_lllavvxrxrdy" w:colFirst="0" w:colLast="0"/>
       <w:bookmarkEnd w:id="23"/>
       <w:r>
-        <w:t>C</w:t>
-      </w:r>
-      <w:r>
-        <w:t>onfirmation Measures</w:t>
+        <w:t>Confirmation Measures</w:t>
       </w:r>
     </w:p>
     <w:p>
@@ -3987,54 +3726,45 @@
         <w:t>functional safety audit of th</w:t>
       </w:r>
       <w:r>
-        <w:t xml:space="preserve">e actual implementation of the </w:t>
-      </w:r>
-      <w:r>
-        <w:t>Lane Assistance Functionality</w:t>
+        <w:t xml:space="preserve">e actual implementation of the Lane Assistance Functionality </w:t>
+      </w:r>
+      <w:r>
+        <w:t xml:space="preserve">will be conducted to ensure </w:t>
+      </w:r>
+      <w:r>
+        <w:t xml:space="preserve">its </w:t>
+      </w:r>
+      <w:r>
+        <w:t>conformance to the safety plan</w:t>
+      </w:r>
+      <w:r>
+        <w:t>, which is also</w:t>
+      </w:r>
+      <w:r>
+        <w:t xml:space="preserve"> outlined in this document.</w:t>
+      </w:r>
+    </w:p>
+    <w:p>
+      <w:r>
+        <w:t xml:space="preserve">The final step is </w:t>
+      </w:r>
+      <w:r>
+        <w:t xml:space="preserve">a </w:t>
+      </w:r>
+      <w:r>
+        <w:t xml:space="preserve">functional safety assessment </w:t>
+      </w:r>
+      <w:r>
+        <w:t>of the independent auditor that confirms</w:t>
+      </w:r>
+      <w:r>
+        <w:t xml:space="preserve"> that the</w:t>
       </w:r>
       <w:r>
         <w:t xml:space="preserve"> </w:t>
       </w:r>
       <w:r>
-        <w:t xml:space="preserve">will be conducted to ensure </w:t>
-      </w:r>
-      <w:r>
-        <w:t xml:space="preserve">its </w:t>
-      </w:r>
-      <w:r>
-        <w:t>conformance to the safety plan</w:t>
-      </w:r>
-      <w:r>
-        <w:t>, which is also</w:t>
-      </w:r>
-      <w:r>
-        <w:t xml:space="preserve"> outlined in this document.</w:t>
-      </w:r>
-    </w:p>
-    <w:p>
-      <w:r>
-        <w:t xml:space="preserve">The final step is </w:t>
-      </w:r>
-      <w:r>
-        <w:t xml:space="preserve">a </w:t>
-      </w:r>
-      <w:r>
-        <w:t xml:space="preserve">functional safety assessment </w:t>
-      </w:r>
-      <w:r>
-        <w:t>of the independent auditor that confirms</w:t>
-      </w:r>
-      <w:r>
-        <w:t xml:space="preserve"> that the</w:t>
-      </w:r>
-      <w:r>
-        <w:t xml:space="preserve"> </w:t>
-      </w:r>
-      <w:r>
-        <w:t>Lane Assistance Functionality</w:t>
-      </w:r>
-      <w:r>
-        <w:t xml:space="preserve"> fulfills all </w:t>
+        <w:t xml:space="preserve">Lane Assistance Functionality fulfills all </w:t>
       </w:r>
       <w:r>
         <w:t>functional safety requirements</w:t>
@@ -4044,7 +3774,6 @@
       </w:r>
     </w:p>
     <w:sectPr>
-      <w:footerReference w:type="default" r:id="rId11"/>
       <w:pgSz w:w="12240" w:h="15840"/>
       <w:pgMar w:top="1440" w:right="1440" w:bottom="1440" w:left="1440" w:header="0" w:footer="720" w:gutter="0"/>
       <w:pgNumType w:start="1"/>
@@ -4055,7 +3784,7 @@
 </file>
 
 <file path=word/endnotes.xml><?xml version="1.0" encoding="utf-8"?>
-<w:endnotes xmlns:wpc="http://schemas.microsoft.com/office/word/2010/wordprocessingCanvas" xmlns:cx="http://schemas.microsoft.com/office/drawing/2014/chartex" xmlns:cx1="http://schemas.microsoft.com/office/drawing/2015/9/8/chartex" xmlns:cx2="http://schemas.microsoft.com/office/drawing/2015/10/21/chartex" xmlns:cx3="http://schemas.microsoft.com/office/drawing/2016/5/9/chartex" xmlns:cx4="http://schemas.microsoft.com/office/drawing/2016/5/10/chartex" xmlns:cx5="http://schemas.microsoft.com/office/drawing/2016/5/11/chartex" xmlns:cx6="http://schemas.microsoft.com/office/drawing/2016/5/12/chartex" xmlns:cx7="http://schemas.microsoft.com/office/drawing/2016/5/13/chartex" xmlns:cx8="http://schemas.microsoft.com/office/drawing/2016/5/14/chartex" xmlns:mc="http://schemas.openxmlformats.org/markup-compatibility/2006" xmlns:aink="http://schemas.microsoft.com/office/drawing/2016/ink" xmlns:am3d="http://schemas.microsoft.com/office/drawing/2017/model3d" xmlns:o="urn:schemas-microsoft-com:office:office" xmlns:r="http://schemas.openxmlformats.org/officeDocument/2006/relationships" xmlns:m="http://schemas.openxmlformats.org/officeDocument/2006/math" xmlns:v="urn:schemas-microsoft-com:vml" xmlns:wp14="http://schemas.microsoft.com/office/word/2010/wordprocessingDrawing" xmlns:wp="http://schemas.openxmlformats.org/drawingml/2006/wordprocessingDrawing" xmlns:w10="urn:schemas-microsoft-com:office:word" xmlns:w="http://schemas.openxmlformats.org/wordprocessingml/2006/main" xmlns:w14="http://schemas.microsoft.com/office/word/2010/wordml" xmlns:w15="http://schemas.microsoft.com/office/word/2012/wordml" xmlns:w16cid="http://schemas.microsoft.com/office/word/2016/wordml/cid" xmlns:w16se="http://schemas.microsoft.com/office/word/2015/wordml/symex" xmlns:wpg="http://schemas.microsoft.com/office/word/2010/wordprocessingGroup" xmlns:wpi="http://schemas.microsoft.com/office/word/2010/wordprocessingInk" xmlns:wne="http://schemas.microsoft.com/office/word/2006/wordml" xmlns:wps="http://schemas.microsoft.com/office/word/2010/wordprocessingShape" mc:Ignorable="w14 w15 w16se w16cid wp14">
+<w:endnotes xmlns:wpc="http://schemas.microsoft.com/office/word/2010/wordprocessingCanvas" xmlns:mc="http://schemas.openxmlformats.org/markup-compatibility/2006" xmlns:o="urn:schemas-microsoft-com:office:office" xmlns:r="http://schemas.openxmlformats.org/officeDocument/2006/relationships" xmlns:m="http://schemas.openxmlformats.org/officeDocument/2006/math" xmlns:v="urn:schemas-microsoft-com:vml" xmlns:wp14="http://schemas.microsoft.com/office/word/2010/wordprocessingDrawing" xmlns:wp="http://schemas.openxmlformats.org/drawingml/2006/wordprocessingDrawing" xmlns:w10="urn:schemas-microsoft-com:office:word" xmlns:w="http://schemas.openxmlformats.org/wordprocessingml/2006/main" xmlns:w14="http://schemas.microsoft.com/office/word/2010/wordml" xmlns:wpg="http://schemas.microsoft.com/office/word/2010/wordprocessingGroup" xmlns:wpi="http://schemas.microsoft.com/office/word/2010/wordprocessingInk" xmlns:wne="http://schemas.microsoft.com/office/word/2006/wordml" xmlns:wps="http://schemas.microsoft.com/office/word/2010/wordprocessingShape" mc:Ignorable="w14 wp14">
   <w:endnote w:type="separator" w:id="-1">
     <w:p>
       <w:pPr>
@@ -4079,14 +3808,8 @@
 </w:endnotes>
 </file>
 
-<file path=word/footer1.xml><?xml version="1.0" encoding="utf-8"?>
-<w:ftr xmlns:wpc="http://schemas.microsoft.com/office/word/2010/wordprocessingCanvas" xmlns:cx="http://schemas.microsoft.com/office/drawing/2014/chartex" xmlns:cx1="http://schemas.microsoft.com/office/drawing/2015/9/8/chartex" xmlns:cx2="http://schemas.microsoft.com/office/drawing/2015/10/21/chartex" xmlns:cx3="http://schemas.microsoft.com/office/drawing/2016/5/9/chartex" xmlns:cx4="http://schemas.microsoft.com/office/drawing/2016/5/10/chartex" xmlns:cx5="http://schemas.microsoft.com/office/drawing/2016/5/11/chartex" xmlns:cx6="http://schemas.microsoft.com/office/drawing/2016/5/12/chartex" xmlns:cx7="http://schemas.microsoft.com/office/drawing/2016/5/13/chartex" xmlns:cx8="http://schemas.microsoft.com/office/drawing/2016/5/14/chartex" xmlns:mc="http://schemas.openxmlformats.org/markup-compatibility/2006" xmlns:aink="http://schemas.microsoft.com/office/drawing/2016/ink" xmlns:am3d="http://schemas.microsoft.com/office/drawing/2017/model3d" xmlns:o="urn:schemas-microsoft-com:office:office" xmlns:r="http://schemas.openxmlformats.org/officeDocument/2006/relationships" xmlns:m="http://schemas.openxmlformats.org/officeDocument/2006/math" xmlns:v="urn:schemas-microsoft-com:vml" xmlns:wp14="http://schemas.microsoft.com/office/word/2010/wordprocessingDrawing" xmlns:wp="http://schemas.openxmlformats.org/drawingml/2006/wordprocessingDrawing" xmlns:w10="urn:schemas-microsoft-com:office:word" xmlns:w="http://schemas.openxmlformats.org/wordprocessingml/2006/main" xmlns:w14="http://schemas.microsoft.com/office/word/2010/wordml" xmlns:w15="http://schemas.microsoft.com/office/word/2012/wordml" xmlns:w16cid="http://schemas.microsoft.com/office/word/2016/wordml/cid" xmlns:w16se="http://schemas.microsoft.com/office/word/2015/wordml/symex" xmlns:wpg="http://schemas.microsoft.com/office/word/2010/wordprocessingGroup" xmlns:wpi="http://schemas.microsoft.com/office/word/2010/wordprocessingInk" xmlns:wne="http://schemas.microsoft.com/office/word/2006/wordml" xmlns:wps="http://schemas.microsoft.com/office/word/2010/wordprocessingShape" mc:Ignorable="w14 w15 w16se w16cid wp14">
-  <w:p/>
-</w:ftr>
-</file>
-
 <file path=word/footnotes.xml><?xml version="1.0" encoding="utf-8"?>
-<w:footnotes xmlns:wpc="http://schemas.microsoft.com/office/word/2010/wordprocessingCanvas" xmlns:cx="http://schemas.microsoft.com/office/drawing/2014/chartex" xmlns:cx1="http://schemas.microsoft.com/office/drawing/2015/9/8/chartex" xmlns:cx2="http://schemas.microsoft.com/office/drawing/2015/10/21/chartex" xmlns:cx3="http://schemas.microsoft.com/office/drawing/2016/5/9/chartex" xmlns:cx4="http://schemas.microsoft.com/office/drawing/2016/5/10/chartex" xmlns:cx5="http://schemas.microsoft.com/office/drawing/2016/5/11/chartex" xmlns:cx6="http://schemas.microsoft.com/office/drawing/2016/5/12/chartex" xmlns:cx7="http://schemas.microsoft.com/office/drawing/2016/5/13/chartex" xmlns:cx8="http://schemas.microsoft.com/office/drawing/2016/5/14/chartex" xmlns:mc="http://schemas.openxmlformats.org/markup-compatibility/2006" xmlns:aink="http://schemas.microsoft.com/office/drawing/2016/ink" xmlns:am3d="http://schemas.microsoft.com/office/drawing/2017/model3d" xmlns:o="urn:schemas-microsoft-com:office:office" xmlns:r="http://schemas.openxmlformats.org/officeDocument/2006/relationships" xmlns:m="http://schemas.openxmlformats.org/officeDocument/2006/math" xmlns:v="urn:schemas-microsoft-com:vml" xmlns:wp14="http://schemas.microsoft.com/office/word/2010/wordprocessingDrawing" xmlns:wp="http://schemas.openxmlformats.org/drawingml/2006/wordprocessingDrawing" xmlns:w10="urn:schemas-microsoft-com:office:word" xmlns:w="http://schemas.openxmlformats.org/wordprocessingml/2006/main" xmlns:w14="http://schemas.microsoft.com/office/word/2010/wordml" xmlns:w15="http://schemas.microsoft.com/office/word/2012/wordml" xmlns:w16cid="http://schemas.microsoft.com/office/word/2016/wordml/cid" xmlns:w16se="http://schemas.microsoft.com/office/word/2015/wordml/symex" xmlns:wpg="http://schemas.microsoft.com/office/word/2010/wordprocessingGroup" xmlns:wpi="http://schemas.microsoft.com/office/word/2010/wordprocessingInk" xmlns:wne="http://schemas.microsoft.com/office/word/2006/wordml" xmlns:wps="http://schemas.microsoft.com/office/word/2010/wordprocessingShape" mc:Ignorable="w14 w15 w16se w16cid wp14">
+<w:footnotes xmlns:wpc="http://schemas.microsoft.com/office/word/2010/wordprocessingCanvas" xmlns:mc="http://schemas.openxmlformats.org/markup-compatibility/2006" xmlns:o="urn:schemas-microsoft-com:office:office" xmlns:r="http://schemas.openxmlformats.org/officeDocument/2006/relationships" xmlns:m="http://schemas.openxmlformats.org/officeDocument/2006/math" xmlns:v="urn:schemas-microsoft-com:vml" xmlns:wp14="http://schemas.microsoft.com/office/word/2010/wordprocessingDrawing" xmlns:wp="http://schemas.openxmlformats.org/drawingml/2006/wordprocessingDrawing" xmlns:w10="urn:schemas-microsoft-com:office:word" xmlns:w="http://schemas.openxmlformats.org/wordprocessingml/2006/main" xmlns:w14="http://schemas.microsoft.com/office/word/2010/wordml" xmlns:wpg="http://schemas.microsoft.com/office/word/2010/wordprocessingGroup" xmlns:wpi="http://schemas.microsoft.com/office/word/2010/wordprocessingInk" xmlns:wne="http://schemas.microsoft.com/office/word/2006/wordml" xmlns:wps="http://schemas.microsoft.com/office/word/2010/wordprocessingShape" mc:Ignorable="w14 wp14">
   <w:footnote w:type="separator" w:id="-1">
     <w:p>
       <w:pPr>
@@ -4111,8 +3834,8 @@
 </file>
 
 <file path=word/numbering.xml><?xml version="1.0" encoding="utf-8"?>
-<w:numbering xmlns:wpc="http://schemas.microsoft.com/office/word/2010/wordprocessingCanvas" xmlns:cx="http://schemas.microsoft.com/office/drawing/2014/chartex" xmlns:cx1="http://schemas.microsoft.com/office/drawing/2015/9/8/chartex" xmlns:cx2="http://schemas.microsoft.com/office/drawing/2015/10/21/chartex" xmlns:cx3="http://schemas.microsoft.com/office/drawing/2016/5/9/chartex" xmlns:cx4="http://schemas.microsoft.com/office/drawing/2016/5/10/chartex" xmlns:cx5="http://schemas.microsoft.com/office/drawing/2016/5/11/chartex" xmlns:cx6="http://schemas.microsoft.com/office/drawing/2016/5/12/chartex" xmlns:cx7="http://schemas.microsoft.com/office/drawing/2016/5/13/chartex" xmlns:cx8="http://schemas.microsoft.com/office/drawing/2016/5/14/chartex" xmlns:mc="http://schemas.openxmlformats.org/markup-compatibility/2006" xmlns:aink="http://schemas.microsoft.com/office/drawing/2016/ink" xmlns:am3d="http://schemas.microsoft.com/office/drawing/2017/model3d" xmlns:o="urn:schemas-microsoft-com:office:office" xmlns:r="http://schemas.openxmlformats.org/officeDocument/2006/relationships" xmlns:m="http://schemas.openxmlformats.org/officeDocument/2006/math" xmlns:v="urn:schemas-microsoft-com:vml" xmlns:wp14="http://schemas.microsoft.com/office/word/2010/wordprocessingDrawing" xmlns:wp="http://schemas.openxmlformats.org/drawingml/2006/wordprocessingDrawing" xmlns:w10="urn:schemas-microsoft-com:office:word" xmlns:w="http://schemas.openxmlformats.org/wordprocessingml/2006/main" xmlns:w14="http://schemas.microsoft.com/office/word/2010/wordml" xmlns:w15="http://schemas.microsoft.com/office/word/2012/wordml" xmlns:w16cid="http://schemas.microsoft.com/office/word/2016/wordml/cid" xmlns:w16se="http://schemas.microsoft.com/office/word/2015/wordml/symex" xmlns:wpg="http://schemas.microsoft.com/office/word/2010/wordprocessingGroup" xmlns:wpi="http://schemas.microsoft.com/office/word/2010/wordprocessingInk" xmlns:wne="http://schemas.microsoft.com/office/word/2006/wordml" xmlns:wps="http://schemas.microsoft.com/office/word/2010/wordprocessingShape" mc:Ignorable="w14 w15 w16se w16cid wp14">
-  <w:abstractNum w:abstractNumId="0" w15:restartNumberingAfterBreak="0">
+<w:numbering xmlns:wpc="http://schemas.microsoft.com/office/word/2010/wordprocessingCanvas" xmlns:mc="http://schemas.openxmlformats.org/markup-compatibility/2006" xmlns:o="urn:schemas-microsoft-com:office:office" xmlns:r="http://schemas.openxmlformats.org/officeDocument/2006/relationships" xmlns:m="http://schemas.openxmlformats.org/officeDocument/2006/math" xmlns:v="urn:schemas-microsoft-com:vml" xmlns:wp14="http://schemas.microsoft.com/office/word/2010/wordprocessingDrawing" xmlns:wp="http://schemas.openxmlformats.org/drawingml/2006/wordprocessingDrawing" xmlns:w10="urn:schemas-microsoft-com:office:word" xmlns:w="http://schemas.openxmlformats.org/wordprocessingml/2006/main" xmlns:w14="http://schemas.microsoft.com/office/word/2010/wordml" xmlns:wpg="http://schemas.microsoft.com/office/word/2010/wordprocessingGroup" xmlns:wpi="http://schemas.microsoft.com/office/word/2010/wordprocessingInk" xmlns:wne="http://schemas.microsoft.com/office/word/2006/wordml" xmlns:wps="http://schemas.microsoft.com/office/word/2010/wordprocessingShape" mc:Ignorable="w14 wp14">
+  <w:abstractNum w:abstractNumId="0">
     <w:nsid w:val="08414572"/>
     <w:multiLevelType w:val="multilevel"/>
     <w:tmpl w:val="C8202B38"/>
@@ -4225,7 +3948,7 @@
       </w:rPr>
     </w:lvl>
   </w:abstractNum>
-  <w:abstractNum w:abstractNumId="1" w15:restartNumberingAfterBreak="0">
+  <w:abstractNum w:abstractNumId="1">
     <w:nsid w:val="0FE85B90"/>
     <w:multiLevelType w:val="hybridMultilevel"/>
     <w:tmpl w:val="C164B27C"/>
@@ -4338,7 +4061,7 @@
       </w:rPr>
     </w:lvl>
   </w:abstractNum>
-  <w:abstractNum w:abstractNumId="2" w15:restartNumberingAfterBreak="0">
+  <w:abstractNum w:abstractNumId="2">
     <w:nsid w:val="3409747B"/>
     <w:multiLevelType w:val="hybridMultilevel"/>
     <w:tmpl w:val="D76AA6A0"/>
@@ -4451,7 +4174,7 @@
       </w:rPr>
     </w:lvl>
   </w:abstractNum>
-  <w:abstractNum w:abstractNumId="3" w15:restartNumberingAfterBreak="0">
+  <w:abstractNum w:abstractNumId="3">
     <w:nsid w:val="39511A61"/>
     <w:multiLevelType w:val="hybridMultilevel"/>
     <w:tmpl w:val="68644D46"/>
@@ -4564,7 +4287,7 @@
       </w:rPr>
     </w:lvl>
   </w:abstractNum>
-  <w:abstractNum w:abstractNumId="4" w15:restartNumberingAfterBreak="0">
+  <w:abstractNum w:abstractNumId="4">
     <w:nsid w:val="4322306B"/>
     <w:multiLevelType w:val="hybridMultilevel"/>
     <w:tmpl w:val="0C3A47CC"/>
@@ -4677,7 +4400,7 @@
       </w:rPr>
     </w:lvl>
   </w:abstractNum>
-  <w:abstractNum w:abstractNumId="5" w15:restartNumberingAfterBreak="0">
+  <w:abstractNum w:abstractNumId="5">
     <w:nsid w:val="45EB0F7C"/>
     <w:multiLevelType w:val="multilevel"/>
     <w:tmpl w:val="6D5E457C"/>
@@ -4790,7 +4513,7 @@
       </w:rPr>
     </w:lvl>
   </w:abstractNum>
-  <w:abstractNum w:abstractNumId="6" w15:restartNumberingAfterBreak="0">
+  <w:abstractNum w:abstractNumId="6">
     <w:nsid w:val="51FD11B9"/>
     <w:multiLevelType w:val="multilevel"/>
     <w:tmpl w:val="4C4EE318"/>
@@ -4903,7 +4626,7 @@
       </w:rPr>
     </w:lvl>
   </w:abstractNum>
-  <w:abstractNum w:abstractNumId="7" w15:restartNumberingAfterBreak="0">
+  <w:abstractNum w:abstractNumId="7">
     <w:nsid w:val="5A4668C3"/>
     <w:multiLevelType w:val="hybridMultilevel"/>
     <w:tmpl w:val="DBDAFB4E"/>
@@ -5015,7 +4738,7 @@
       </w:rPr>
     </w:lvl>
   </w:abstractNum>
-  <w:abstractNum w:abstractNumId="8" w15:restartNumberingAfterBreak="0">
+  <w:abstractNum w:abstractNumId="8">
     <w:nsid w:val="630A460D"/>
     <w:multiLevelType w:val="multilevel"/>
     <w:tmpl w:val="30CC4BE8"/>
@@ -5128,7 +4851,7 @@
       </w:rPr>
     </w:lvl>
   </w:abstractNum>
-  <w:abstractNum w:abstractNumId="9" w15:restartNumberingAfterBreak="0">
+  <w:abstractNum w:abstractNumId="9">
     <w:nsid w:val="749B212A"/>
     <w:multiLevelType w:val="hybridMultilevel"/>
     <w:tmpl w:val="1C100530"/>
@@ -5275,7 +4998,7 @@
 </file>
 
 <file path=word/styles.xml><?xml version="1.0" encoding="utf-8"?>
-<w:styles xmlns:mc="http://schemas.openxmlformats.org/markup-compatibility/2006" xmlns:r="http://schemas.openxmlformats.org/officeDocument/2006/relationships" xmlns:w="http://schemas.openxmlformats.org/wordprocessingml/2006/main" xmlns:w14="http://schemas.microsoft.com/office/word/2010/wordml" xmlns:w15="http://schemas.microsoft.com/office/word/2012/wordml" xmlns:w16cid="http://schemas.microsoft.com/office/word/2016/wordml/cid" xmlns:w16se="http://schemas.microsoft.com/office/word/2015/wordml/symex" mc:Ignorable="w14 w15 w16se w16cid">
+<w:styles xmlns:mc="http://schemas.openxmlformats.org/markup-compatibility/2006" xmlns:r="http://schemas.openxmlformats.org/officeDocument/2006/relationships" xmlns:w="http://schemas.openxmlformats.org/wordprocessingml/2006/main" xmlns:w14="http://schemas.microsoft.com/office/word/2010/wordml" mc:Ignorable="w14">
   <w:docDefaults>
     <w:rPrDefault>
       <w:rPr>
@@ -5299,382 +5022,144 @@
       </w:pPr>
     </w:pPrDefault>
   </w:docDefaults>
-  <w:latentStyles w:defLockedState="0" w:defUIPriority="99" w:defSemiHidden="0" w:defUnhideWhenUsed="0" w:defQFormat="0" w:count="375">
-    <w:lsdException w:name="Normal" w:uiPriority="0" w:qFormat="1"/>
-    <w:lsdException w:name="heading 1" w:uiPriority="9" w:qFormat="1"/>
-    <w:lsdException w:name="heading 2" w:semiHidden="1" w:uiPriority="9" w:unhideWhenUsed="1" w:qFormat="1"/>
-    <w:lsdException w:name="heading 3" w:semiHidden="1" w:uiPriority="9" w:unhideWhenUsed="1" w:qFormat="1"/>
-    <w:lsdException w:name="heading 4" w:semiHidden="1" w:uiPriority="9" w:unhideWhenUsed="1" w:qFormat="1"/>
-    <w:lsdException w:name="heading 5" w:semiHidden="1" w:uiPriority="9" w:unhideWhenUsed="1" w:qFormat="1"/>
-    <w:lsdException w:name="heading 6" w:semiHidden="1" w:uiPriority="9" w:unhideWhenUsed="1" w:qFormat="1"/>
-    <w:lsdException w:name="heading 7" w:semiHidden="1" w:uiPriority="9" w:unhideWhenUsed="1" w:qFormat="1"/>
-    <w:lsdException w:name="heading 8" w:semiHidden="1" w:uiPriority="9" w:unhideWhenUsed="1" w:qFormat="1"/>
-    <w:lsdException w:name="heading 9" w:semiHidden="1" w:uiPriority="9" w:unhideWhenUsed="1" w:qFormat="1"/>
-    <w:lsdException w:name="index 1" w:semiHidden="1" w:unhideWhenUsed="1"/>
-    <w:lsdException w:name="index 2" w:semiHidden="1" w:unhideWhenUsed="1"/>
-    <w:lsdException w:name="index 3" w:semiHidden="1" w:unhideWhenUsed="1"/>
-    <w:lsdException w:name="index 4" w:semiHidden="1" w:unhideWhenUsed="1"/>
-    <w:lsdException w:name="index 5" w:semiHidden="1" w:unhideWhenUsed="1"/>
-    <w:lsdException w:name="index 6" w:semiHidden="1" w:unhideWhenUsed="1"/>
-    <w:lsdException w:name="index 7" w:semiHidden="1" w:unhideWhenUsed="1"/>
-    <w:lsdException w:name="index 8" w:semiHidden="1" w:unhideWhenUsed="1"/>
-    <w:lsdException w:name="index 9" w:semiHidden="1" w:unhideWhenUsed="1"/>
-    <w:lsdException w:name="toc 1" w:semiHidden="1" w:uiPriority="39" w:unhideWhenUsed="1"/>
-    <w:lsdException w:name="toc 2" w:semiHidden="1" w:uiPriority="39" w:unhideWhenUsed="1"/>
-    <w:lsdException w:name="toc 3" w:semiHidden="1" w:uiPriority="39" w:unhideWhenUsed="1"/>
-    <w:lsdException w:name="toc 4" w:semiHidden="1" w:uiPriority="39" w:unhideWhenUsed="1"/>
-    <w:lsdException w:name="toc 5" w:semiHidden="1" w:uiPriority="39" w:unhideWhenUsed="1"/>
-    <w:lsdException w:name="toc 6" w:semiHidden="1" w:uiPriority="39" w:unhideWhenUsed="1"/>
-    <w:lsdException w:name="toc 7" w:semiHidden="1" w:uiPriority="39" w:unhideWhenUsed="1"/>
-    <w:lsdException w:name="toc 8" w:semiHidden="1" w:uiPriority="39" w:unhideWhenUsed="1"/>
-    <w:lsdException w:name="toc 9" w:semiHidden="1" w:uiPriority="39" w:unhideWhenUsed="1"/>
-    <w:lsdException w:name="Normal Indent" w:semiHidden="1" w:unhideWhenUsed="1"/>
-    <w:lsdException w:name="footnote text" w:semiHidden="1" w:unhideWhenUsed="1"/>
-    <w:lsdException w:name="annotation text" w:semiHidden="1" w:unhideWhenUsed="1"/>
-    <w:lsdException w:name="header" w:semiHidden="1" w:unhideWhenUsed="1"/>
-    <w:lsdException w:name="footer" w:semiHidden="1" w:unhideWhenUsed="1"/>
-    <w:lsdException w:name="index heading" w:semiHidden="1" w:unhideWhenUsed="1"/>
-    <w:lsdException w:name="caption" w:semiHidden="1" w:uiPriority="35" w:unhideWhenUsed="1" w:qFormat="1"/>
-    <w:lsdException w:name="table of figures" w:semiHidden="1" w:unhideWhenUsed="1"/>
-    <w:lsdException w:name="envelope address" w:semiHidden="1" w:unhideWhenUsed="1"/>
-    <w:lsdException w:name="envelope return" w:semiHidden="1" w:unhideWhenUsed="1"/>
-    <w:lsdException w:name="footnote reference" w:semiHidden="1" w:unhideWhenUsed="1"/>
-    <w:lsdException w:name="annotation reference" w:semiHidden="1" w:unhideWhenUsed="1"/>
-    <w:lsdException w:name="line number" w:semiHidden="1" w:unhideWhenUsed="1"/>
-    <w:lsdException w:name="page number" w:semiHidden="1" w:unhideWhenUsed="1"/>
-    <w:lsdException w:name="endnote reference" w:semiHidden="1" w:unhideWhenUsed="1"/>
-    <w:lsdException w:name="endnote text" w:semiHidden="1" w:unhideWhenUsed="1"/>
-    <w:lsdException w:name="table of authorities" w:semiHidden="1" w:unhideWhenUsed="1"/>
-    <w:lsdException w:name="macro" w:semiHidden="1" w:unhideWhenUsed="1"/>
-    <w:lsdException w:name="toa heading" w:semiHidden="1" w:unhideWhenUsed="1"/>
-    <w:lsdException w:name="List" w:semiHidden="1" w:unhideWhenUsed="1"/>
-    <w:lsdException w:name="List Bullet" w:semiHidden="1" w:unhideWhenUsed="1"/>
-    <w:lsdException w:name="List Number" w:semiHidden="1" w:unhideWhenUsed="1"/>
-    <w:lsdException w:name="List 2" w:semiHidden="1" w:unhideWhenUsed="1"/>
-    <w:lsdException w:name="List 3" w:semiHidden="1" w:unhideWhenUsed="1"/>
-    <w:lsdException w:name="List 4" w:semiHidden="1" w:unhideWhenUsed="1"/>
-    <w:lsdException w:name="List 5" w:semiHidden="1" w:unhideWhenUsed="1"/>
-    <w:lsdException w:name="List Bullet 2" w:semiHidden="1" w:unhideWhenUsed="1"/>
-    <w:lsdException w:name="List Bullet 3" w:semiHidden="1" w:unhideWhenUsed="1"/>
-    <w:lsdException w:name="List Bullet 4" w:semiHidden="1" w:unhideWhenUsed="1"/>
-    <w:lsdException w:name="List Bullet 5" w:semiHidden="1" w:unhideWhenUsed="1"/>
-    <w:lsdException w:name="List Number 2" w:semiHidden="1" w:unhideWhenUsed="1"/>
-    <w:lsdException w:name="List Number 3" w:semiHidden="1" w:unhideWhenUsed="1"/>
-    <w:lsdException w:name="List Number 4" w:semiHidden="1" w:unhideWhenUsed="1"/>
-    <w:lsdException w:name="List Number 5" w:semiHidden="1" w:unhideWhenUsed="1"/>
-    <w:lsdException w:name="Title" w:uiPriority="10" w:qFormat="1"/>
-    <w:lsdException w:name="Closing" w:semiHidden="1" w:unhideWhenUsed="1"/>
-    <w:lsdException w:name="Signature" w:semiHidden="1" w:unhideWhenUsed="1"/>
-    <w:lsdException w:name="Default Paragraph Font" w:semiHidden="1" w:uiPriority="1" w:unhideWhenUsed="1"/>
-    <w:lsdException w:name="Body Text" w:semiHidden="1" w:unhideWhenUsed="1"/>
-    <w:lsdException w:name="Body Text Indent" w:semiHidden="1" w:unhideWhenUsed="1"/>
-    <w:lsdException w:name="List Continue" w:semiHidden="1" w:unhideWhenUsed="1"/>
-    <w:lsdException w:name="List Continue 2" w:semiHidden="1" w:unhideWhenUsed="1"/>
-    <w:lsdException w:name="List Continue 3" w:semiHidden="1" w:unhideWhenUsed="1"/>
-    <w:lsdException w:name="List Continue 4" w:semiHidden="1" w:unhideWhenUsed="1"/>
-    <w:lsdException w:name="List Continue 5" w:semiHidden="1" w:unhideWhenUsed="1"/>
-    <w:lsdException w:name="Message Header" w:semiHidden="1" w:unhideWhenUsed="1"/>
-    <w:lsdException w:name="Subtitle" w:uiPriority="11" w:qFormat="1"/>
-    <w:lsdException w:name="Salutation" w:semiHidden="1" w:unhideWhenUsed="1"/>
-    <w:lsdException w:name="Date" w:semiHidden="1" w:unhideWhenUsed="1"/>
-    <w:lsdException w:name="Body Text First Indent" w:semiHidden="1" w:unhideWhenUsed="1"/>
-    <w:lsdException w:name="Body Text First Indent 2" w:semiHidden="1" w:unhideWhenUsed="1"/>
-    <w:lsdException w:name="Note Heading" w:semiHidden="1" w:unhideWhenUsed="1"/>
-    <w:lsdException w:name="Body Text 2" w:semiHidden="1" w:unhideWhenUsed="1"/>
-    <w:lsdException w:name="Body Text 3" w:semiHidden="1" w:unhideWhenUsed="1"/>
-    <w:lsdException w:name="Body Text Indent 2" w:semiHidden="1" w:unhideWhenUsed="1"/>
-    <w:lsdException w:name="Body Text Indent 3" w:semiHidden="1" w:unhideWhenUsed="1"/>
-    <w:lsdException w:name="Block Text" w:semiHidden="1" w:unhideWhenUsed="1"/>
-    <w:lsdException w:name="Hyperlink" w:semiHidden="1" w:unhideWhenUsed="1"/>
-    <w:lsdException w:name="FollowedHyperlink" w:semiHidden="1" w:unhideWhenUsed="1"/>
-    <w:lsdException w:name="Strong" w:uiPriority="22" w:qFormat="1"/>
-    <w:lsdException w:name="Emphasis" w:uiPriority="20" w:qFormat="1"/>
-    <w:lsdException w:name="Document Map" w:semiHidden="1" w:unhideWhenUsed="1"/>
-    <w:lsdException w:name="Plain Text" w:semiHidden="1" w:unhideWhenUsed="1"/>
-    <w:lsdException w:name="E-mail Signature" w:semiHidden="1" w:unhideWhenUsed="1"/>
-    <w:lsdException w:name="HTML Top of Form" w:semiHidden="1" w:unhideWhenUsed="1"/>
-    <w:lsdException w:name="HTML Bottom of Form" w:semiHidden="1" w:unhideWhenUsed="1"/>
-    <w:lsdException w:name="Normal (Web)" w:semiHidden="1" w:unhideWhenUsed="1"/>
-    <w:lsdException w:name="HTML Acronym" w:semiHidden="1" w:unhideWhenUsed="1"/>
-    <w:lsdException w:name="HTML Address" w:semiHidden="1" w:unhideWhenUsed="1"/>
-    <w:lsdException w:name="HTML Cite" w:semiHidden="1" w:unhideWhenUsed="1"/>
-    <w:lsdException w:name="HTML Code" w:semiHidden="1" w:unhideWhenUsed="1"/>
-    <w:lsdException w:name="HTML Definition" w:semiHidden="1" w:unhideWhenUsed="1"/>
-    <w:lsdException w:name="HTML Keyboard" w:semiHidden="1" w:unhideWhenUsed="1"/>
-    <w:lsdException w:name="HTML Preformatted" w:semiHidden="1" w:unhideWhenUsed="1"/>
-    <w:lsdException w:name="HTML Sample" w:semiHidden="1" w:unhideWhenUsed="1"/>
-    <w:lsdException w:name="HTML Typewriter" w:semiHidden="1" w:unhideWhenUsed="1"/>
-    <w:lsdException w:name="HTML Variable" w:semiHidden="1" w:unhideWhenUsed="1"/>
-    <w:lsdException w:name="Normal Table" w:semiHidden="1" w:unhideWhenUsed="1"/>
-    <w:lsdException w:name="annotation subject" w:semiHidden="1" w:unhideWhenUsed="1"/>
-    <w:lsdException w:name="No List" w:semiHidden="1" w:unhideWhenUsed="1"/>
-    <w:lsdException w:name="Outline List 1" w:semiHidden="1" w:unhideWhenUsed="1"/>
-    <w:lsdException w:name="Outline List 2" w:semiHidden="1" w:unhideWhenUsed="1"/>
-    <w:lsdException w:name="Outline List 3" w:semiHidden="1" w:unhideWhenUsed="1"/>
-    <w:lsdException w:name="Table Simple 1" w:semiHidden="1" w:unhideWhenUsed="1"/>
-    <w:lsdException w:name="Table Simple 2" w:semiHidden="1" w:unhideWhenUsed="1"/>
-    <w:lsdException w:name="Table Simple 3" w:semiHidden="1" w:unhideWhenUsed="1"/>
-    <w:lsdException w:name="Table Classic 1" w:semiHidden="1" w:unhideWhenUsed="1"/>
-    <w:lsdException w:name="Table Classic 2" w:semiHidden="1" w:unhideWhenUsed="1"/>
-    <w:lsdException w:name="Table Classic 3" w:semiHidden="1" w:unhideWhenUsed="1"/>
-    <w:lsdException w:name="Table Classic 4" w:semiHidden="1" w:unhideWhenUsed="1"/>
-    <w:lsdException w:name="Table Colorful 1" w:semiHidden="1" w:unhideWhenUsed="1"/>
-    <w:lsdException w:name="Table Colorful 2" w:semiHidden="1" w:unhideWhenUsed="1"/>
-    <w:lsdException w:name="Table Colorful 3" w:semiHidden="1" w:unhideWhenUsed="1"/>
-    <w:lsdException w:name="Table Columns 1" w:semiHidden="1" w:unhideWhenUsed="1"/>
-    <w:lsdException w:name="Table Columns 2" w:semiHidden="1" w:unhideWhenUsed="1"/>
-    <w:lsdException w:name="Table Columns 3" w:semiHidden="1" w:unhideWhenUsed="1"/>
-    <w:lsdException w:name="Table Columns 4" w:semiHidden="1" w:unhideWhenUsed="1"/>
-    <w:lsdException w:name="Table Columns 5" w:semiHidden="1" w:unhideWhenUsed="1"/>
-    <w:lsdException w:name="Table Grid 1" w:semiHidden="1" w:unhideWhenUsed="1"/>
-    <w:lsdException w:name="Table Grid 2" w:semiHidden="1" w:unhideWhenUsed="1"/>
-    <w:lsdException w:name="Table Grid 3" w:semiHidden="1" w:unhideWhenUsed="1"/>
-    <w:lsdException w:name="Table Grid 4" w:semiHidden="1" w:unhideWhenUsed="1"/>
-    <w:lsdException w:name="Table Grid 5" w:semiHidden="1" w:unhideWhenUsed="1"/>
-    <w:lsdException w:name="Table Grid 6" w:semiHidden="1" w:unhideWhenUsed="1"/>
-    <w:lsdException w:name="Table Grid 7" w:semiHidden="1" w:unhideWhenUsed="1"/>
-    <w:lsdException w:name="Table Grid 8" w:semiHidden="1" w:unhideWhenUsed="1"/>
-    <w:lsdException w:name="Table List 1" w:semiHidden="1" w:unhideWhenUsed="1"/>
-    <w:lsdException w:name="Table List 2" w:semiHidden="1" w:unhideWhenUsed="1"/>
-    <w:lsdException w:name="Table List 3" w:semiHidden="1" w:unhideWhenUsed="1"/>
-    <w:lsdException w:name="Table List 4" w:semiHidden="1" w:unhideWhenUsed="1"/>
-    <w:lsdException w:name="Table List 5" w:semiHidden="1" w:unhideWhenUsed="1"/>
-    <w:lsdException w:name="Table List 6" w:semiHidden="1" w:unhideWhenUsed="1"/>
-    <w:lsdException w:name="Table List 7" w:semiHidden="1" w:unhideWhenUsed="1"/>
-    <w:lsdException w:name="Table List 8" w:semiHidden="1" w:unhideWhenUsed="1"/>
-    <w:lsdException w:name="Table 3D effects 1" w:semiHidden="1" w:unhideWhenUsed="1"/>
-    <w:lsdException w:name="Table 3D effects 2" w:semiHidden="1" w:unhideWhenUsed="1"/>
-    <w:lsdException w:name="Table 3D effects 3" w:semiHidden="1" w:unhideWhenUsed="1"/>
-    <w:lsdException w:name="Table Contemporary" w:semiHidden="1" w:unhideWhenUsed="1"/>
-    <w:lsdException w:name="Table Elegant" w:semiHidden="1" w:unhideWhenUsed="1"/>
-    <w:lsdException w:name="Table Professional" w:semiHidden="1" w:unhideWhenUsed="1"/>
-    <w:lsdException w:name="Table Subtle 1" w:semiHidden="1" w:unhideWhenUsed="1"/>
-    <w:lsdException w:name="Table Subtle 2" w:semiHidden="1" w:unhideWhenUsed="1"/>
-    <w:lsdException w:name="Table Web 1" w:semiHidden="1" w:unhideWhenUsed="1"/>
-    <w:lsdException w:name="Table Web 2" w:semiHidden="1" w:unhideWhenUsed="1"/>
-    <w:lsdException w:name="Table Web 3" w:semiHidden="1" w:unhideWhenUsed="1"/>
-    <w:lsdException w:name="Balloon Text" w:semiHidden="1" w:unhideWhenUsed="1"/>
-    <w:lsdException w:name="Table Grid" w:uiPriority="39"/>
-    <w:lsdException w:name="Table Theme" w:semiHidden="1" w:unhideWhenUsed="1"/>
-    <w:lsdException w:name="Placeholder Text" w:semiHidden="1"/>
-    <w:lsdException w:name="No Spacing" w:uiPriority="1" w:qFormat="1"/>
-    <w:lsdException w:name="Light Shading" w:uiPriority="60"/>
-    <w:lsdException w:name="Light List" w:uiPriority="61"/>
-    <w:lsdException w:name="Light Grid" w:uiPriority="62"/>
-    <w:lsdException w:name="Medium Shading 1" w:uiPriority="63"/>
-    <w:lsdException w:name="Medium Shading 2" w:uiPriority="64"/>
-    <w:lsdException w:name="Medium List 1" w:uiPriority="65"/>
-    <w:lsdException w:name="Medium List 2" w:uiPriority="66"/>
-    <w:lsdException w:name="Medium Grid 1" w:uiPriority="67"/>
-    <w:lsdException w:name="Medium Grid 2" w:uiPriority="68"/>
-    <w:lsdException w:name="Medium Grid 3" w:uiPriority="69"/>
-    <w:lsdException w:name="Dark List" w:uiPriority="70"/>
-    <w:lsdException w:name="Colorful Shading" w:uiPriority="71"/>
-    <w:lsdException w:name="Colorful List" w:uiPriority="72"/>
-    <w:lsdException w:name="Colorful Grid" w:uiPriority="73"/>
-    <w:lsdException w:name="Light Shading Accent 1" w:uiPriority="60"/>
-    <w:lsdException w:name="Light List Accent 1" w:uiPriority="61"/>
-    <w:lsdException w:name="Light Grid Accent 1" w:uiPriority="62"/>
-    <w:lsdException w:name="Medium Shading 1 Accent 1" w:uiPriority="63"/>
-    <w:lsdException w:name="Medium Shading 2 Accent 1" w:uiPriority="64"/>
-    <w:lsdException w:name="Medium List 1 Accent 1" w:uiPriority="65"/>
-    <w:lsdException w:name="Revision" w:semiHidden="1"/>
-    <w:lsdException w:name="List Paragraph" w:uiPriority="34" w:qFormat="1"/>
-    <w:lsdException w:name="Quote" w:uiPriority="29" w:qFormat="1"/>
-    <w:lsdException w:name="Intense Quote" w:uiPriority="30" w:qFormat="1"/>
-    <w:lsdException w:name="Medium List 2 Accent 1" w:uiPriority="66"/>
-    <w:lsdException w:name="Medium Grid 1 Accent 1" w:uiPriority="67"/>
-    <w:lsdException w:name="Medium Grid 2 Accent 1" w:uiPriority="68"/>
-    <w:lsdException w:name="Medium Grid 3 Accent 1" w:uiPriority="69"/>
-    <w:lsdException w:name="Dark List Accent 1" w:uiPriority="70"/>
-    <w:lsdException w:name="Colorful Shading Accent 1" w:uiPriority="71"/>
-    <w:lsdException w:name="Colorful List Accent 1" w:uiPriority="72"/>
-    <w:lsdException w:name="Colorful Grid Accent 1" w:uiPriority="73"/>
-    <w:lsdException w:name="Light Shading Accent 2" w:uiPriority="60"/>
-    <w:lsdException w:name="Light List Accent 2" w:uiPriority="61"/>
-    <w:lsdException w:name="Light Grid Accent 2" w:uiPriority="62"/>
-    <w:lsdException w:name="Medium Shading 1 Accent 2" w:uiPriority="63"/>
-    <w:lsdException w:name="Medium Shading 2 Accent 2" w:uiPriority="64"/>
-    <w:lsdException w:name="Medium List 1 Accent 2" w:uiPriority="65"/>
-    <w:lsdException w:name="Medium List 2 Accent 2" w:uiPriority="66"/>
-    <w:lsdException w:name="Medium Grid 1 Accent 2" w:uiPriority="67"/>
-    <w:lsdException w:name="Medium Grid 2 Accent 2" w:uiPriority="68"/>
-    <w:lsdException w:name="Medium Grid 3 Accent 2" w:uiPriority="69"/>
-    <w:lsdException w:name="Dark List Accent 2" w:uiPriority="70"/>
-    <w:lsdException w:name="Colorful Shading Accent 2" w:uiPriority="71"/>
-    <w:lsdException w:name="Colorful List Accent 2" w:uiPriority="72"/>
-    <w:lsdException w:name="Colorful Grid Accent 2" w:uiPriority="73"/>
-    <w:lsdException w:name="Light Shading Accent 3" w:uiPriority="60"/>
-    <w:lsdException w:name="Light List Accent 3" w:uiPriority="61"/>
-    <w:lsdException w:name="Light Grid Accent 3" w:uiPriority="62"/>
-    <w:lsdException w:name="Medium Shading 1 Accent 3" w:uiPriority="63"/>
-    <w:lsdException w:name="Medium Shading 2 Accent 3" w:uiPriority="64"/>
-    <w:lsdException w:name="Medium List 1 Accent 3" w:uiPriority="65"/>
-    <w:lsdException w:name="Medium List 2 Accent 3" w:uiPriority="66"/>
-    <w:lsdException w:name="Medium Grid 1 Accent 3" w:uiPriority="67"/>
-    <w:lsdException w:name="Medium Grid 2 Accent 3" w:uiPriority="68"/>
-    <w:lsdException w:name="Medium Grid 3 Accent 3" w:uiPriority="69"/>
-    <w:lsdException w:name="Dark List Accent 3" w:uiPriority="70"/>
-    <w:lsdException w:name="Colorful Shading Accent 3" w:uiPriority="71"/>
-    <w:lsdException w:name="Colorful List Accent 3" w:uiPriority="72"/>
-    <w:lsdException w:name="Colorful Grid Accent 3" w:uiPriority="73"/>
-    <w:lsdException w:name="Light Shading Accent 4" w:uiPriority="60"/>
-    <w:lsdException w:name="Light List Accent 4" w:uiPriority="61"/>
-    <w:lsdException w:name="Light Grid Accent 4" w:uiPriority="62"/>
-    <w:lsdException w:name="Medium Shading 1 Accent 4" w:uiPriority="63"/>
-    <w:lsdException w:name="Medium Shading 2 Accent 4" w:uiPriority="64"/>
-    <w:lsdException w:name="Medium List 1 Accent 4" w:uiPriority="65"/>
-    <w:lsdException w:name="Medium List 2 Accent 4" w:uiPriority="66"/>
-    <w:lsdException w:name="Medium Grid 1 Accent 4" w:uiPriority="67"/>
-    <w:lsdException w:name="Medium Grid 2 Accent 4" w:uiPriority="68"/>
-    <w:lsdException w:name="Medium Grid 3 Accent 4" w:uiPriority="69"/>
-    <w:lsdException w:name="Dark List Accent 4" w:uiPriority="70"/>
-    <w:lsdException w:name="Colorful Shading Accent 4" w:uiPriority="71"/>
-    <w:lsdException w:name="Colorful List Accent 4" w:uiPriority="72"/>
-    <w:lsdException w:name="Colorful Grid Accent 4" w:uiPriority="73"/>
-    <w:lsdException w:name="Light Shading Accent 5" w:uiPriority="60"/>
-    <w:lsdException w:name="Light List Accent 5" w:uiPriority="61"/>
-    <w:lsdException w:name="Light Grid Accent 5" w:uiPriority="62"/>
-    <w:lsdException w:name="Medium Shading 1 Accent 5" w:uiPriority="63"/>
-    <w:lsdException w:name="Medium Shading 2 Accent 5" w:uiPriority="64"/>
-    <w:lsdException w:name="Medium List 1 Accent 5" w:uiPriority="65"/>
-    <w:lsdException w:name="Medium List 2 Accent 5" w:uiPriority="66"/>
-    <w:lsdException w:name="Medium Grid 1 Accent 5" w:uiPriority="67"/>
-    <w:lsdException w:name="Medium Grid 2 Accent 5" w:uiPriority="68"/>
-    <w:lsdException w:name="Medium Grid 3 Accent 5" w:uiPriority="69"/>
-    <w:lsdException w:name="Dark List Accent 5" w:uiPriority="70"/>
-    <w:lsdException w:name="Colorful Shading Accent 5" w:uiPriority="71"/>
-    <w:lsdException w:name="Colorful List Accent 5" w:uiPriority="72"/>
-    <w:lsdException w:name="Colorful Grid Accent 5" w:uiPriority="73"/>
-    <w:lsdException w:name="Light Shading Accent 6" w:uiPriority="60"/>
-    <w:lsdException w:name="Light List Accent 6" w:uiPriority="61"/>
-    <w:lsdException w:name="Light Grid Accent 6" w:uiPriority="62"/>
-    <w:lsdException w:name="Medium Shading 1 Accent 6" w:uiPriority="63"/>
-    <w:lsdException w:name="Medium Shading 2 Accent 6" w:uiPriority="64"/>
-    <w:lsdException w:name="Medium List 1 Accent 6" w:uiPriority="65"/>
-    <w:lsdException w:name="Medium List 2 Accent 6" w:uiPriority="66"/>
-    <w:lsdException w:name="Medium Grid 1 Accent 6" w:uiPriority="67"/>
-    <w:lsdException w:name="Medium Grid 2 Accent 6" w:uiPriority="68"/>
-    <w:lsdException w:name="Medium Grid 3 Accent 6" w:uiPriority="69"/>
-    <w:lsdException w:name="Dark List Accent 6" w:uiPriority="70"/>
-    <w:lsdException w:name="Colorful Shading Accent 6" w:uiPriority="71"/>
-    <w:lsdException w:name="Colorful List Accent 6" w:uiPriority="72"/>
-    <w:lsdException w:name="Colorful Grid Accent 6" w:uiPriority="73"/>
-    <w:lsdException w:name="Subtle Emphasis" w:uiPriority="19" w:qFormat="1"/>
-    <w:lsdException w:name="Intense Emphasis" w:uiPriority="21" w:qFormat="1"/>
-    <w:lsdException w:name="Subtle Reference" w:uiPriority="31" w:qFormat="1"/>
-    <w:lsdException w:name="Intense Reference" w:uiPriority="32" w:qFormat="1"/>
-    <w:lsdException w:name="Book Title" w:uiPriority="33" w:qFormat="1"/>
-    <w:lsdException w:name="Bibliography" w:semiHidden="1" w:uiPriority="37" w:unhideWhenUsed="1"/>
-    <w:lsdException w:name="TOC Heading" w:semiHidden="1" w:uiPriority="39" w:unhideWhenUsed="1" w:qFormat="1"/>
-    <w:lsdException w:name="Plain Table 1" w:uiPriority="41"/>
-    <w:lsdException w:name="Plain Table 2" w:uiPriority="42"/>
-    <w:lsdException w:name="Plain Table 3" w:uiPriority="43"/>
-    <w:lsdException w:name="Plain Table 4" w:uiPriority="44"/>
-    <w:lsdException w:name="Plain Table 5" w:uiPriority="45"/>
-    <w:lsdException w:name="Grid Table Light" w:uiPriority="40"/>
-    <w:lsdException w:name="Grid Table 1 Light" w:uiPriority="46"/>
-    <w:lsdException w:name="Grid Table 2" w:uiPriority="47"/>
-    <w:lsdException w:name="Grid Table 3" w:uiPriority="48"/>
-    <w:lsdException w:name="Grid Table 4" w:uiPriority="49"/>
-    <w:lsdException w:name="Grid Table 5 Dark" w:uiPriority="50"/>
-    <w:lsdException w:name="Grid Table 6 Colorful" w:uiPriority="51"/>
-    <w:lsdException w:name="Grid Table 7 Colorful" w:uiPriority="52"/>
-    <w:lsdException w:name="Grid Table 1 Light Accent 1" w:uiPriority="46"/>
-    <w:lsdException w:name="Grid Table 2 Accent 1" w:uiPriority="47"/>
-    <w:lsdException w:name="Grid Table 3 Accent 1" w:uiPriority="48"/>
-    <w:lsdException w:name="Grid Table 4 Accent 1" w:uiPriority="49"/>
-    <w:lsdException w:name="Grid Table 5 Dark Accent 1" w:uiPriority="50"/>
-    <w:lsdException w:name="Grid Table 6 Colorful Accent 1" w:uiPriority="51"/>
-    <w:lsdException w:name="Grid Table 7 Colorful Accent 1" w:uiPriority="52"/>
-    <w:lsdException w:name="Grid Table 1 Light Accent 2" w:uiPriority="46"/>
-    <w:lsdException w:name="Grid Table 2 Accent 2" w:uiPriority="47"/>
-    <w:lsdException w:name="Grid Table 3 Accent 2" w:uiPriority="48"/>
-    <w:lsdException w:name="Grid Table 4 Accent 2" w:uiPriority="49"/>
-    <w:lsdException w:name="Grid Table 5 Dark Accent 2" w:uiPriority="50"/>
-    <w:lsdException w:name="Grid Table 6 Colorful Accent 2" w:uiPriority="51"/>
-    <w:lsdException w:name="Grid Table 7 Colorful Accent 2" w:uiPriority="52"/>
-    <w:lsdException w:name="Grid Table 1 Light Accent 3" w:uiPriority="46"/>
-    <w:lsdException w:name="Grid Table 2 Accent 3" w:uiPriority="47"/>
-    <w:lsdException w:name="Grid Table 3 Accent 3" w:uiPriority="48"/>
-    <w:lsdException w:name="Grid Table 4 Accent 3" w:uiPriority="49"/>
-    <w:lsdException w:name="Grid Table 5 Dark Accent 3" w:uiPriority="50"/>
-    <w:lsdException w:name="Grid Table 6 Colorful Accent 3" w:uiPriority="51"/>
-    <w:lsdException w:name="Grid Table 7 Colorful Accent 3" w:uiPriority="52"/>
-    <w:lsdException w:name="Grid Table 1 Light Accent 4" w:uiPriority="46"/>
-    <w:lsdException w:name="Grid Table 2 Accent 4" w:uiPriority="47"/>
-    <w:lsdException w:name="Grid Table 3 Accent 4" w:uiPriority="48"/>
-    <w:lsdException w:name="Grid Table 4 Accent 4" w:uiPriority="49"/>
-    <w:lsdException w:name="Grid Table 5 Dark Accent 4" w:uiPriority="50"/>
-    <w:lsdException w:name="Grid Table 6 Colorful Accent 4" w:uiPriority="51"/>
-    <w:lsdException w:name="Grid Table 7 Colorful Accent 4" w:uiPriority="52"/>
-    <w:lsdException w:name="Grid Table 1 Light Accent 5" w:uiPriority="46"/>
-    <w:lsdException w:name="Grid Table 2 Accent 5" w:uiPriority="47"/>
-    <w:lsdException w:name="Grid Table 3 Accent 5" w:uiPriority="48"/>
-    <w:lsdException w:name="Grid Table 4 Accent 5" w:uiPriority="49"/>
-    <w:lsdException w:name="Grid Table 5 Dark Accent 5" w:uiPriority="50"/>
-    <w:lsdException w:name="Grid Table 6 Colorful Accent 5" w:uiPriority="51"/>
-    <w:lsdException w:name="Grid Table 7 Colorful Accent 5" w:uiPriority="52"/>
-    <w:lsdException w:name="Grid Table 1 Light Accent 6" w:uiPriority="46"/>
-    <w:lsdException w:name="Grid Table 2 Accent 6" w:uiPriority="47"/>
-    <w:lsdException w:name="Grid Table 3 Accent 6" w:uiPriority="48"/>
-    <w:lsdException w:name="Grid Table 4 Accent 6" w:uiPriority="49"/>
-    <w:lsdException w:name="Grid Table 5 Dark Accent 6" w:uiPriority="50"/>
-    <w:lsdException w:name="Grid Table 6 Colorful Accent 6" w:uiPriority="51"/>
-    <w:lsdException w:name="Grid Table 7 Colorful Accent 6" w:uiPriority="52"/>
-    <w:lsdException w:name="List Table 1 Light" w:uiPriority="46"/>
-    <w:lsdException w:name="List Table 2" w:uiPriority="47"/>
-    <w:lsdException w:name="List Table 3" w:uiPriority="48"/>
-    <w:lsdException w:name="List Table 4" w:uiPriority="49"/>
-    <w:lsdException w:name="List Table 5 Dark" w:uiPriority="50"/>
-    <w:lsdException w:name="List Table 6 Colorful" w:uiPriority="51"/>
-    <w:lsdException w:name="List Table 7 Colorful" w:uiPriority="52"/>
-    <w:lsdException w:name="List Table 1 Light Accent 1" w:uiPriority="46"/>
-    <w:lsdException w:name="List Table 2 Accent 1" w:uiPriority="47"/>
-    <w:lsdException w:name="List Table 3 Accent 1" w:uiPriority="48"/>
-    <w:lsdException w:name="List Table 4 Accent 1" w:uiPriority="49"/>
-    <w:lsdException w:name="List Table 5 Dark Accent 1" w:uiPriority="50"/>
-    <w:lsdException w:name="List Table 6 Colorful Accent 1" w:uiPriority="51"/>
-    <w:lsdException w:name="List Table 7 Colorful Accent 1" w:uiPriority="52"/>
-    <w:lsdException w:name="List Table 1 Light Accent 2" w:uiPriority="46"/>
-    <w:lsdException w:name="List Table 2 Accent 2" w:uiPriority="47"/>
-    <w:lsdException w:name="List Table 3 Accent 2" w:uiPriority="48"/>
-    <w:lsdException w:name="List Table 4 Accent 2" w:uiPriority="49"/>
-    <w:lsdException w:name="List Table 5 Dark Accent 2" w:uiPriority="50"/>
-    <w:lsdException w:name="List Table 6 Colorful Accent 2" w:uiPriority="51"/>
-    <w:lsdException w:name="List Table 7 Colorful Accent 2" w:uiPriority="52"/>
-    <w:lsdException w:name="List Table 1 Light Accent 3" w:uiPriority="46"/>
-    <w:lsdException w:name="List Table 2 Accent 3" w:uiPriority="47"/>
-    <w:lsdException w:name="List Table 3 Accent 3" w:uiPriority="48"/>
-    <w:lsdException w:name="List Table 4 Accent 3" w:uiPriority="49"/>
-    <w:lsdException w:name="List Table 5 Dark Accent 3" w:uiPriority="50"/>
-    <w:lsdException w:name="List Table 6 Colorful Accent 3" w:uiPriority="51"/>
-    <w:lsdException w:name="List Table 7 Colorful Accent 3" w:uiPriority="52"/>
-    <w:lsdException w:name="List Table 1 Light Accent 4" w:uiPriority="46"/>
-    <w:lsdException w:name="List Table 2 Accent 4" w:uiPriority="47"/>
-    <w:lsdException w:name="List Table 3 Accent 4" w:uiPriority="48"/>
-    <w:lsdException w:name="List Table 4 Accent 4" w:uiPriority="49"/>
-    <w:lsdException w:name="List Table 5 Dark Accent 4" w:uiPriority="50"/>
-    <w:lsdException w:name="List Table 6 Colorful Accent 4" w:uiPriority="51"/>
-    <w:lsdException w:name="List Table 7 Colorful Accent 4" w:uiPriority="52"/>
-    <w:lsdException w:name="List Table 1 Light Accent 5" w:uiPriority="46"/>
-    <w:lsdException w:name="List Table 2 Accent 5" w:uiPriority="47"/>
-    <w:lsdException w:name="List Table 3 Accent 5" w:uiPriority="48"/>
-    <w:lsdException w:name="List Table 4 Accent 5" w:uiPriority="49"/>
-    <w:lsdException w:name="List Table 5 Dark Accent 5" w:uiPriority="50"/>
-    <w:lsdException w:name="List Table 6 Colorful Accent 5" w:uiPriority="51"/>
-    <w:lsdException w:name="List Table 7 Colorful Accent 5" w:uiPriority="52"/>
-    <w:lsdException w:name="List Table 1 Light Accent 6" w:uiPriority="46"/>
-    <w:lsdException w:name="List Table 2 Accent 6" w:uiPriority="47"/>
-    <w:lsdException w:name="List Table 3 Accent 6" w:uiPriority="48"/>
-    <w:lsdException w:name="List Table 4 Accent 6" w:uiPriority="49"/>
-    <w:lsdException w:name="List Table 5 Dark Accent 6" w:uiPriority="50"/>
-    <w:lsdException w:name="List Table 6 Colorful Accent 6" w:uiPriority="51"/>
-    <w:lsdException w:name="List Table 7 Colorful Accent 6" w:uiPriority="52"/>
-    <w:lsdException w:name="Mention" w:semiHidden="1" w:unhideWhenUsed="1"/>
-    <w:lsdException w:name="Smart Hyperlink" w:semiHidden="1" w:unhideWhenUsed="1"/>
-    <w:lsdException w:name="Hashtag" w:semiHidden="1" w:unhideWhenUsed="1"/>
-    <w:lsdException w:name="Unresolved Mention" w:semiHidden="1" w:unhideWhenUsed="1"/>
+  <w:latentStyles w:defLockedState="0" w:defUIPriority="99" w:defSemiHidden="1" w:defUnhideWhenUsed="1" w:defQFormat="0" w:count="267">
+    <w:lsdException w:name="Normal" w:semiHidden="0" w:uiPriority="0" w:unhideWhenUsed="0" w:qFormat="1"/>
+    <w:lsdException w:name="heading 1" w:semiHidden="0" w:uiPriority="9" w:unhideWhenUsed="0" w:qFormat="1"/>
+    <w:lsdException w:name="heading 2" w:uiPriority="9" w:qFormat="1"/>
+    <w:lsdException w:name="heading 3" w:uiPriority="9" w:qFormat="1"/>
+    <w:lsdException w:name="heading 4" w:uiPriority="9" w:qFormat="1"/>
+    <w:lsdException w:name="heading 5" w:uiPriority="9" w:qFormat="1"/>
+    <w:lsdException w:name="heading 6" w:uiPriority="9" w:qFormat="1"/>
+    <w:lsdException w:name="heading 7" w:uiPriority="9" w:qFormat="1"/>
+    <w:lsdException w:name="heading 8" w:uiPriority="9" w:qFormat="1"/>
+    <w:lsdException w:name="heading 9" w:uiPriority="9" w:qFormat="1"/>
+    <w:lsdException w:name="toc 1" w:uiPriority="39"/>
+    <w:lsdException w:name="toc 2" w:uiPriority="39"/>
+    <w:lsdException w:name="toc 3" w:uiPriority="39"/>
+    <w:lsdException w:name="toc 4" w:uiPriority="39"/>
+    <w:lsdException w:name="toc 5" w:uiPriority="39"/>
+    <w:lsdException w:name="toc 6" w:uiPriority="39"/>
+    <w:lsdException w:name="toc 7" w:uiPriority="39"/>
+    <w:lsdException w:name="toc 8" w:uiPriority="39"/>
+    <w:lsdException w:name="toc 9" w:uiPriority="39"/>
+    <w:lsdException w:name="caption" w:uiPriority="35" w:qFormat="1"/>
+    <w:lsdException w:name="Title" w:semiHidden="0" w:uiPriority="10" w:unhideWhenUsed="0" w:qFormat="1"/>
+    <w:lsdException w:name="Default Paragraph Font" w:uiPriority="1"/>
+    <w:lsdException w:name="Subtitle" w:semiHidden="0" w:uiPriority="11" w:unhideWhenUsed="0" w:qFormat="1"/>
+    <w:lsdException w:name="Strong" w:semiHidden="0" w:uiPriority="22" w:unhideWhenUsed="0" w:qFormat="1"/>
+    <w:lsdException w:name="Emphasis" w:semiHidden="0" w:uiPriority="20" w:unhideWhenUsed="0" w:qFormat="1"/>
+    <w:lsdException w:name="Table Grid" w:semiHidden="0" w:uiPriority="39" w:unhideWhenUsed="0"/>
+    <w:lsdException w:name="Placeholder Text" w:unhideWhenUsed="0"/>
+    <w:lsdException w:name="No Spacing" w:semiHidden="0" w:uiPriority="1" w:unhideWhenUsed="0" w:qFormat="1"/>
+    <w:lsdException w:name="Light Shading" w:semiHidden="0" w:uiPriority="60" w:unhideWhenUsed="0"/>
+    <w:lsdException w:name="Light List" w:semiHidden="0" w:uiPriority="61" w:unhideWhenUsed="0"/>
+    <w:lsdException w:name="Light Grid" w:semiHidden="0" w:uiPriority="62" w:unhideWhenUsed="0"/>
+    <w:lsdException w:name="Medium Shading 1" w:semiHidden="0" w:uiPriority="63" w:unhideWhenUsed="0"/>
+    <w:lsdException w:name="Medium Shading 2" w:semiHidden="0" w:uiPriority="64" w:unhideWhenUsed="0"/>
+    <w:lsdException w:name="Medium List 1" w:semiHidden="0" w:uiPriority="65" w:unhideWhenUsed="0"/>
+    <w:lsdException w:name="Medium List 2" w:semiHidden="0" w:uiPriority="66" w:unhideWhenUsed="0"/>
+    <w:lsdException w:name="Medium Grid 1" w:semiHidden="0" w:uiPriority="67" w:unhideWhenUsed="0"/>
+    <w:lsdException w:name="Medium Grid 2" w:semiHidden="0" w:uiPriority="68" w:unhideWhenUsed="0"/>
+    <w:lsdException w:name="Medium Grid 3" w:semiHidden="0" w:uiPriority="69" w:unhideWhenUsed="0"/>
+    <w:lsdException w:name="Dark List" w:semiHidden="0" w:uiPriority="70" w:unhideWhenUsed="0"/>
+    <w:lsdException w:name="Colorful Shading" w:semiHidden="0" w:uiPriority="71" w:unhideWhenUsed="0"/>
+    <w:lsdException w:name="Colorful List" w:semiHidden="0" w:uiPriority="72" w:unhideWhenUsed="0"/>
+    <w:lsdException w:name="Colorful Grid" w:semiHidden="0" w:uiPriority="73" w:unhideWhenUsed="0"/>
+    <w:lsdException w:name="Light Shading Accent 1" w:semiHidden="0" w:uiPriority="60" w:unhideWhenUsed="0"/>
+    <w:lsdException w:name="Light List Accent 1" w:semiHidden="0" w:uiPriority="61" w:unhideWhenUsed="0"/>
+    <w:lsdException w:name="Light Grid Accent 1" w:semiHidden="0" w:uiPriority="62" w:unhideWhenUsed="0"/>
+    <w:lsdException w:name="Medium Shading 1 Accent 1" w:semiHidden="0" w:uiPriority="63" w:unhideWhenUsed="0"/>
+    <w:lsdException w:name="Medium Shading 2 Accent 1" w:semiHidden="0" w:uiPriority="64" w:unhideWhenUsed="0"/>
+    <w:lsdException w:name="Medium List 1 Accent 1" w:semiHidden="0" w:uiPriority="65" w:unhideWhenUsed="0"/>
+    <w:lsdException w:name="Revision" w:unhideWhenUsed="0"/>
+    <w:lsdException w:name="List Paragraph" w:semiHidden="0" w:uiPriority="34" w:unhideWhenUsed="0" w:qFormat="1"/>
+    <w:lsdException w:name="Quote" w:semiHidden="0" w:uiPriority="29" w:unhideWhenUsed="0" w:qFormat="1"/>
+    <w:lsdException w:name="Intense Quote" w:semiHidden="0" w:uiPriority="30" w:unhideWhenUsed="0" w:qFormat="1"/>
+    <w:lsdException w:name="Medium List 2 Accent 1" w:semiHidden="0" w:uiPriority="66" w:unhideWhenUsed="0"/>
+    <w:lsdException w:name="Medium Grid 1 Accent 1" w:semiHidden="0" w:uiPriority="67" w:unhideWhenUsed="0"/>
+    <w:lsdException w:name="Medium Grid 2 Accent 1" w:semiHidden="0" w:uiPriority="68" w:unhideWhenUsed="0"/>
+    <w:lsdException w:name="Medium Grid 3 Accent 1" w:semiHidden="0" w:uiPriority="69" w:unhideWhenUsed="0"/>
+    <w:lsdException w:name="Dark List Accent 1" w:semiHidden="0" w:uiPriority="70" w:unhideWhenUsed="0"/>
+    <w:lsdException w:name="Colorful Shading Accent 1" w:semiHidden="0" w:uiPriority="71" w:unhideWhenUsed="0"/>
+    <w:lsdException w:name="Colorful List Accent 1" w:semiHidden="0" w:uiPriority="72" w:unhideWhenUsed="0"/>
+    <w:lsdException w:name="Colorful Grid Accent 1" w:semiHidden="0" w:uiPriority="73" w:unhideWhenUsed="0"/>
+    <w:lsdException w:name="Light Shading Accent 2" w:semiHidden="0" w:uiPriority="60" w:unhideWhenUsed="0"/>
+    <w:lsdException w:name="Light List Accent 2" w:semiHidden="0" w:uiPriority="61" w:unhideWhenUsed="0"/>
+    <w:lsdException w:name="Light Grid Accent 2" w:semiHidden="0" w:uiPriority="62" w:unhideWhenUsed="0"/>
+    <w:lsdException w:name="Medium Shading 1 Accent 2" w:semiHidden="0" w:uiPriority="63" w:unhideWhenUsed="0"/>
+    <w:lsdException w:name="Medium Shading 2 Accent 2" w:semiHidden="0" w:uiPriority="64" w:unhideWhenUsed="0"/>
+    <w:lsdException w:name="Medium List 1 Accent 2" w:semiHidden="0" w:uiPriority="65" w:unhideWhenUsed="0"/>
+    <w:lsdException w:name="Medium List 2 Accent 2" w:semiHidden="0" w:uiPriority="66" w:unhideWhenUsed="0"/>
+    <w:lsdException w:name="Medium Grid 1 Accent 2" w:semiHidden="0" w:uiPriority="67" w:unhideWhenUsed="0"/>
+    <w:lsdException w:name="Medium Grid 2 Accent 2" w:semiHidden="0" w:uiPriority="68" w:unhideWhenUsed="0"/>
+    <w:lsdException w:name="Medium Grid 3 Accent 2" w:semiHidden="0" w:uiPriority="69" w:unhideWhenUsed="0"/>
+    <w:lsdException w:name="Dark List Accent 2" w:semiHidden="0" w:uiPriority="70" w:unhideWhenUsed="0"/>
+    <w:lsdException w:name="Colorful Shading Accent 2" w:semiHidden="0" w:uiPriority="71" w:unhideWhenUsed="0"/>
+    <w:lsdException w:name="Colorful List Accent 2" w:semiHidden="0" w:uiPriority="72" w:unhideWhenUsed="0"/>
+    <w:lsdException w:name="Colorful Grid Accent 2" w:semiHidden="0" w:uiPriority="73" w:unhideWhenUsed="0"/>
+    <w:lsdException w:name="Light Shading Accent 3" w:semiHidden="0" w:uiPriority="60" w:unhideWhenUsed="0"/>
+    <w:lsdException w:name="Light List Accent 3" w:semiHidden="0" w:uiPriority="61" w:unhideWhenUsed="0"/>
+    <w:lsdException w:name="Light Grid Accent 3" w:semiHidden="0" w:uiPriority="62" w:unhideWhenUsed="0"/>
+    <w:lsdException w:name="Medium Shading 1 Accent 3" w:semiHidden="0" w:uiPriority="63" w:unhideWhenUsed="0"/>
+    <w:lsdException w:name="Medium Shading 2 Accent 3" w:semiHidden="0" w:uiPriority="64" w:unhideWhenUsed="0"/>
+    <w:lsdException w:name="Medium List 1 Accent 3" w:semiHidden="0" w:uiPriority="65" w:unhideWhenUsed="0"/>
+    <w:lsdException w:name="Medium List 2 Accent 3" w:semiHidden="0" w:uiPriority="66" w:unhideWhenUsed="0"/>
+    <w:lsdException w:name="Medium Grid 1 Accent 3" w:semiHidden="0" w:uiPriority="67" w:unhideWhenUsed="0"/>
+    <w:lsdException w:name="Medium Grid 2 Accent 3" w:semiHidden="0" w:uiPriority="68" w:unhideWhenUsed="0"/>
+    <w:lsdException w:name="Medium Grid 3 Accent 3" w:semiHidden="0" w:uiPriority="69" w:unhideWhenUsed="0"/>
+    <w:lsdException w:name="Dark List Accent 3" w:semiHidden="0" w:uiPriority="70" w:unhideWhenUsed="0"/>
+    <w:lsdException w:name="Colorful Shading Accent 3" w:semiHidden="0" w:uiPriority="71" w:unhideWhenUsed="0"/>
+    <w:lsdException w:name="Colorful List Accent 3" w:semiHidden="0" w:uiPriority="72" w:unhideWhenUsed="0"/>
+    <w:lsdException w:name="Colorful Grid Accent 3" w:semiHidden="0" w:uiPriority="73" w:unhideWhenUsed="0"/>
+    <w:lsdException w:name="Light Shading Accent 4" w:semiHidden="0" w:uiPriority="60" w:unhideWhenUsed="0"/>
+    <w:lsdException w:name="Light List Accent 4" w:semiHidden="0" w:uiPriority="61" w:unhideWhenUsed="0"/>
+    <w:lsdException w:name="Light Grid Accent 4" w:semiHidden="0" w:uiPriority="62" w:unhideWhenUsed="0"/>
+    <w:lsdException w:name="Medium Shading 1 Accent 4" w:semiHidden="0" w:uiPriority="63" w:unhideWhenUsed="0"/>
+    <w:lsdException w:name="Medium Shading 2 Accent 4" w:semiHidden="0" w:uiPriority="64" w:unhideWhenUsed="0"/>
+    <w:lsdException w:name="Medium List 1 Accent 4" w:semiHidden="0" w:uiPriority="65" w:unhideWhenUsed="0"/>
+    <w:lsdException w:name="Medium List 2 Accent 4" w:semiHidden="0" w:uiPriority="66" w:unhideWhenUsed="0"/>
+    <w:lsdException w:name="Medium Grid 1 Accent 4" w:semiHidden="0" w:uiPriority="67" w:unhideWhenUsed="0"/>
+    <w:lsdException w:name="Medium Grid 2 Accent 4" w:semiHidden="0" w:uiPriority="68" w:unhideWhenUsed="0"/>
+    <w:lsdException w:name="Medium Grid 3 Accent 4" w:semiHidden="0" w:uiPriority="69" w:unhideWhenUsed="0"/>
+    <w:lsdException w:name="Dark List Accent 4" w:semiHidden="0" w:uiPriority="70" w:unhideWhenUsed="0"/>
+    <w:lsdException w:name="Colorful Shading Accent 4" w:semiHidden="0" w:uiPriority="71" w:unhideWhenUsed="0"/>
+    <w:lsdException w:name="Colorful List Accent 4" w:semiHidden="0" w:uiPriority="72" w:unhideWhenUsed="0"/>
+    <w:lsdException w:name="Colorful Grid Accent 4" w:semiHidden="0" w:uiPriority="73" w:unhideWhenUsed="0"/>
+    <w:lsdException w:name="Light Shading Accent 5" w:semiHidden="0" w:uiPriority="60" w:unhideWhenUsed="0"/>
+    <w:lsdException w:name="Light List Accent 5" w:semiHidden="0" w:uiPriority="61" w:unhideWhenUsed="0"/>
+    <w:lsdException w:name="Light Grid Accent 5" w:semiHidden="0" w:uiPriority="62" w:unhideWhenUsed="0"/>
+    <w:lsdException w:name="Medium Shading 1 Accent 5" w:semiHidden="0" w:uiPriority="63" w:unhideWhenUsed="0"/>
+    <w:lsdException w:name="Medium Shading 2 Accent 5" w:semiHidden="0" w:uiPriority="64" w:unhideWhenUsed="0"/>
+    <w:lsdException w:name="Medium List 1 Accent 5" w:semiHidden="0" w:uiPriority="65" w:unhideWhenUsed="0"/>
+    <w:lsdException w:name="Medium List 2 Accent 5" w:semiHidden="0" w:uiPriority="66" w:unhideWhenUsed="0"/>
+    <w:lsdException w:name="Medium Grid 1 Accent 5" w:semiHidden="0" w:uiPriority="67" w:unhideWhenUsed="0"/>
+    <w:lsdException w:name="Medium Grid 2 Accent 5" w:semiHidden="0" w:uiPriority="68" w:unhideWhenUsed="0"/>
+    <w:lsdException w:name="Medium Grid 3 Accent 5" w:semiHidden="0" w:uiPriority="69" w:unhideWhenUsed="0"/>
+    <w:lsdException w:name="Dark List Accent 5" w:semiHidden="0" w:uiPriority="70" w:unhideWhenUsed="0"/>
+    <w:lsdException w:name="Colorful Shading Accent 5" w:semiHidden="0" w:uiPriority="71" w:unhideWhenUsed="0"/>
+    <w:lsdException w:name="Colorful List Accent 5" w:semiHidden="0" w:uiPriority="72" w:unhideWhenUsed="0"/>
+    <w:lsdException w:name="Colorful Grid Accent 5" w:semiHidden="0" w:uiPriority="73" w:unhideWhenUsed="0"/>
+    <w:lsdException w:name="Light Shading Accent 6" w:semiHidden="0" w:uiPriority="60" w:unhideWhenUsed="0"/>
+    <w:lsdException w:name="Light List Accent 6" w:semiHidden="0" w:uiPriority="61" w:unhideWhenUsed="0"/>
+    <w:lsdException w:name="Light Grid Accent 6" w:semiHidden="0" w:uiPriority="62" w:unhideWhenUsed="0"/>
+    <w:lsdException w:name="Medium Shading 1 Accent 6" w:semiHidden="0" w:uiPriority="63" w:unhideWhenUsed="0"/>
+    <w:lsdException w:name="Medium Shading 2 Accent 6" w:semiHidden="0" w:uiPriority="64" w:unhideWhenUsed="0"/>
+    <w:lsdException w:name="Medium List 1 Accent 6" w:semiHidden="0" w:uiPriority="65" w:unhideWhenUsed="0"/>
+    <w:lsdException w:name="Medium List 2 Accent 6" w:semiHidden="0" w:uiPriority="66" w:unhideWhenUsed="0"/>
+    <w:lsdException w:name="Medium Grid 1 Accent 6" w:semiHidden="0" w:uiPriority="67" w:unhideWhenUsed="0"/>
+    <w:lsdException w:name="Medium Grid 2 Accent 6" w:semiHidden="0" w:uiPriority="68" w:unhideWhenUsed="0"/>
+    <w:lsdException w:name="Medium Grid 3 Accent 6" w:semiHidden="0" w:uiPriority="69" w:unhideWhenUsed="0"/>
+    <w:lsdException w:name="Dark List Accent 6" w:semiHidden="0" w:uiPriority="70" w:unhideWhenUsed="0"/>
+    <w:lsdException w:name="Colorful Shading Accent 6" w:semiHidden="0" w:uiPriority="71" w:unhideWhenUsed="0"/>
+    <w:lsdException w:name="Colorful List Accent 6" w:semiHidden="0" w:uiPriority="72" w:unhideWhenUsed="0"/>
+    <w:lsdException w:name="Colorful Grid Accent 6" w:semiHidden="0" w:uiPriority="73" w:unhideWhenUsed="0"/>
+    <w:lsdException w:name="Subtle Emphasis" w:semiHidden="0" w:uiPriority="19" w:unhideWhenUsed="0" w:qFormat="1"/>
+    <w:lsdException w:name="Intense Emphasis" w:semiHidden="0" w:uiPriority="21" w:unhideWhenUsed="0" w:qFormat="1"/>
+    <w:lsdException w:name="Subtle Reference" w:semiHidden="0" w:uiPriority="31" w:unhideWhenUsed="0" w:qFormat="1"/>
+    <w:lsdException w:name="Intense Reference" w:semiHidden="0" w:uiPriority="32" w:unhideWhenUsed="0" w:qFormat="1"/>
+    <w:lsdException w:name="Book Title" w:semiHidden="0" w:uiPriority="33" w:unhideWhenUsed="0" w:qFormat="1"/>
+    <w:lsdException w:name="Bibliography" w:uiPriority="37"/>
+    <w:lsdException w:name="TOC Heading" w:uiPriority="39" w:qFormat="1"/>
   </w:latentStyles>
   <w:style w:type="paragraph" w:default="1" w:styleId="Normal">
     <w:name w:val="Normal"/>
@@ -5847,8 +5332,11 @@
     <w:tblPr>
       <w:tblStyleRowBandSize w:val="1"/>
       <w:tblStyleColBandSize w:val="1"/>
+      <w:tblInd w:w="0" w:type="dxa"/>
       <w:tblCellMar>
+        <w:top w:w="0" w:type="dxa"/>
         <w:left w:w="115" w:type="dxa"/>
+        <w:bottom w:w="0" w:type="dxa"/>
         <w:right w:w="115" w:type="dxa"/>
       </w:tblCellMar>
     </w:tblPr>
@@ -5877,6 +5365,13 @@
     <w:tblPr>
       <w:tblStyleRowBandSize w:val="1"/>
       <w:tblStyleColBandSize w:val="1"/>
+      <w:tblInd w:w="0" w:type="dxa"/>
+      <w:tblCellMar>
+        <w:top w:w="0" w:type="dxa"/>
+        <w:left w:w="108" w:type="dxa"/>
+        <w:bottom w:w="0" w:type="dxa"/>
+        <w:right w:w="108" w:type="dxa"/>
+      </w:tblCellMar>
     </w:tblPr>
   </w:style>
   <w:style w:type="table" w:customStyle="1" w:styleId="a1">
@@ -5892,8 +5387,11 @@
     <w:tblPr>
       <w:tblStyleRowBandSize w:val="1"/>
       <w:tblStyleColBandSize w:val="1"/>
+      <w:tblInd w:w="0" w:type="dxa"/>
       <w:tblCellMar>
+        <w:top w:w="0" w:type="dxa"/>
         <w:left w:w="115" w:type="dxa"/>
+        <w:bottom w:w="0" w:type="dxa"/>
         <w:right w:w="115" w:type="dxa"/>
       </w:tblCellMar>
     </w:tblPr>
@@ -5927,6 +5425,498 @@
       <w:ind w:left="720"/>
       <w:contextualSpacing/>
     </w:pPr>
+  </w:style>
+  <w:style w:type="paragraph" w:styleId="BalloonText">
+    <w:name w:val="Balloon Text"/>
+    <w:basedOn w:val="Normal"/>
+    <w:link w:val="BalloonTextChar"/>
+    <w:uiPriority w:val="99"/>
+    <w:semiHidden/>
+    <w:unhideWhenUsed/>
+    <w:rsid w:val="00254DE7"/>
+    <w:pPr>
+      <w:spacing w:line="240" w:lineRule="auto"/>
+    </w:pPr>
+    <w:rPr>
+      <w:rFonts w:ascii="Tahoma" w:hAnsi="Tahoma" w:cs="Tahoma"/>
+      <w:sz w:val="16"/>
+      <w:szCs w:val="16"/>
+    </w:rPr>
+  </w:style>
+  <w:style w:type="character" w:customStyle="1" w:styleId="BalloonTextChar">
+    <w:name w:val="Balloon Text Char"/>
+    <w:basedOn w:val="DefaultParagraphFont"/>
+    <w:link w:val="BalloonText"/>
+    <w:uiPriority w:val="99"/>
+    <w:semiHidden/>
+    <w:rsid w:val="00254DE7"/>
+    <w:rPr>
+      <w:rFonts w:ascii="Tahoma" w:hAnsi="Tahoma" w:cs="Tahoma"/>
+      <w:sz w:val="16"/>
+      <w:szCs w:val="16"/>
+    </w:rPr>
+  </w:style>
+</w:styles>
+</file>
+
+<file path=word/stylesWithEffects.xml><?xml version="1.0" encoding="utf-8"?>
+<w:styles xmlns:wpc="http://schemas.microsoft.com/office/word/2010/wordprocessingCanvas" xmlns:mc="http://schemas.openxmlformats.org/markup-compatibility/2006" xmlns:o="urn:schemas-microsoft-com:office:office" xmlns:r="http://schemas.openxmlformats.org/officeDocument/2006/relationships" xmlns:m="http://schemas.openxmlformats.org/officeDocument/2006/math" xmlns:v="urn:schemas-microsoft-com:vml" xmlns:wp14="http://schemas.microsoft.com/office/word/2010/wordprocessingDrawing" xmlns:wp="http://schemas.openxmlformats.org/drawingml/2006/wordprocessingDrawing" xmlns:w10="urn:schemas-microsoft-com:office:word" xmlns:w="http://schemas.openxmlformats.org/wordprocessingml/2006/main" xmlns:w14="http://schemas.microsoft.com/office/word/2010/wordml" xmlns:wpg="http://schemas.microsoft.com/office/word/2010/wordprocessingGroup" xmlns:wpi="http://schemas.microsoft.com/office/word/2010/wordprocessingInk" xmlns:wne="http://schemas.microsoft.com/office/word/2006/wordml" xmlns:wps="http://schemas.microsoft.com/office/word/2010/wordprocessingShape" mc:Ignorable="w14 wp14">
+  <w:docDefaults>
+    <w:rPrDefault>
+      <w:rPr>
+        <w:rFonts w:ascii="Arial" w:eastAsia="Arial" w:hAnsi="Arial" w:cs="Arial"/>
+        <w:color w:val="000000"/>
+        <w:sz w:val="22"/>
+        <w:szCs w:val="22"/>
+        <w:lang w:val="en" w:eastAsia="en-US" w:bidi="ar-SA"/>
+      </w:rPr>
+    </w:rPrDefault>
+    <w:pPrDefault>
+      <w:pPr>
+        <w:pBdr>
+          <w:top w:val="nil"/>
+          <w:left w:val="nil"/>
+          <w:bottom w:val="nil"/>
+          <w:right w:val="nil"/>
+          <w:between w:val="nil"/>
+        </w:pBdr>
+        <w:spacing w:line="276" w:lineRule="auto"/>
+      </w:pPr>
+    </w:pPrDefault>
+  </w:docDefaults>
+  <w:latentStyles w:defLockedState="0" w:defUIPriority="99" w:defSemiHidden="1" w:defUnhideWhenUsed="1" w:defQFormat="0" w:count="267">
+    <w:lsdException w:name="Normal" w:semiHidden="0" w:uiPriority="0" w:unhideWhenUsed="0" w:qFormat="1"/>
+    <w:lsdException w:name="heading 1" w:semiHidden="0" w:uiPriority="9" w:unhideWhenUsed="0" w:qFormat="1"/>
+    <w:lsdException w:name="heading 2" w:uiPriority="9" w:qFormat="1"/>
+    <w:lsdException w:name="heading 3" w:uiPriority="9" w:qFormat="1"/>
+    <w:lsdException w:name="heading 4" w:uiPriority="9" w:qFormat="1"/>
+    <w:lsdException w:name="heading 5" w:uiPriority="9" w:qFormat="1"/>
+    <w:lsdException w:name="heading 6" w:uiPriority="9" w:qFormat="1"/>
+    <w:lsdException w:name="heading 7" w:uiPriority="9" w:qFormat="1"/>
+    <w:lsdException w:name="heading 8" w:uiPriority="9" w:qFormat="1"/>
+    <w:lsdException w:name="heading 9" w:uiPriority="9" w:qFormat="1"/>
+    <w:lsdException w:name="toc 1" w:uiPriority="39"/>
+    <w:lsdException w:name="toc 2" w:uiPriority="39"/>
+    <w:lsdException w:name="toc 3" w:uiPriority="39"/>
+    <w:lsdException w:name="toc 4" w:uiPriority="39"/>
+    <w:lsdException w:name="toc 5" w:uiPriority="39"/>
+    <w:lsdException w:name="toc 6" w:uiPriority="39"/>
+    <w:lsdException w:name="toc 7" w:uiPriority="39"/>
+    <w:lsdException w:name="toc 8" w:uiPriority="39"/>
+    <w:lsdException w:name="toc 9" w:uiPriority="39"/>
+    <w:lsdException w:name="caption" w:uiPriority="35" w:qFormat="1"/>
+    <w:lsdException w:name="Title" w:semiHidden="0" w:uiPriority="10" w:unhideWhenUsed="0" w:qFormat="1"/>
+    <w:lsdException w:name="Default Paragraph Font" w:uiPriority="1"/>
+    <w:lsdException w:name="Subtitle" w:semiHidden="0" w:uiPriority="11" w:unhideWhenUsed="0" w:qFormat="1"/>
+    <w:lsdException w:name="Strong" w:semiHidden="0" w:uiPriority="22" w:unhideWhenUsed="0" w:qFormat="1"/>
+    <w:lsdException w:name="Emphasis" w:semiHidden="0" w:uiPriority="20" w:unhideWhenUsed="0" w:qFormat="1"/>
+    <w:lsdException w:name="Table Grid" w:semiHidden="0" w:uiPriority="39" w:unhideWhenUsed="0"/>
+    <w:lsdException w:name="Placeholder Text" w:unhideWhenUsed="0"/>
+    <w:lsdException w:name="No Spacing" w:semiHidden="0" w:uiPriority="1" w:unhideWhenUsed="0" w:qFormat="1"/>
+    <w:lsdException w:name="Light Shading" w:semiHidden="0" w:uiPriority="60" w:unhideWhenUsed="0"/>
+    <w:lsdException w:name="Light List" w:semiHidden="0" w:uiPriority="61" w:unhideWhenUsed="0"/>
+    <w:lsdException w:name="Light Grid" w:semiHidden="0" w:uiPriority="62" w:unhideWhenUsed="0"/>
+    <w:lsdException w:name="Medium Shading 1" w:semiHidden="0" w:uiPriority="63" w:unhideWhenUsed="0"/>
+    <w:lsdException w:name="Medium Shading 2" w:semiHidden="0" w:uiPriority="64" w:unhideWhenUsed="0"/>
+    <w:lsdException w:name="Medium List 1" w:semiHidden="0" w:uiPriority="65" w:unhideWhenUsed="0"/>
+    <w:lsdException w:name="Medium List 2" w:semiHidden="0" w:uiPriority="66" w:unhideWhenUsed="0"/>
+    <w:lsdException w:name="Medium Grid 1" w:semiHidden="0" w:uiPriority="67" w:unhideWhenUsed="0"/>
+    <w:lsdException w:name="Medium Grid 2" w:semiHidden="0" w:uiPriority="68" w:unhideWhenUsed="0"/>
+    <w:lsdException w:name="Medium Grid 3" w:semiHidden="0" w:uiPriority="69" w:unhideWhenUsed="0"/>
+    <w:lsdException w:name="Dark List" w:semiHidden="0" w:uiPriority="70" w:unhideWhenUsed="0"/>
+    <w:lsdException w:name="Colorful Shading" w:semiHidden="0" w:uiPriority="71" w:unhideWhenUsed="0"/>
+    <w:lsdException w:name="Colorful List" w:semiHidden="0" w:uiPriority="72" w:unhideWhenUsed="0"/>
+    <w:lsdException w:name="Colorful Grid" w:semiHidden="0" w:uiPriority="73" w:unhideWhenUsed="0"/>
+    <w:lsdException w:name="Light Shading Accent 1" w:semiHidden="0" w:uiPriority="60" w:unhideWhenUsed="0"/>
+    <w:lsdException w:name="Light List Accent 1" w:semiHidden="0" w:uiPriority="61" w:unhideWhenUsed="0"/>
+    <w:lsdException w:name="Light Grid Accent 1" w:semiHidden="0" w:uiPriority="62" w:unhideWhenUsed="0"/>
+    <w:lsdException w:name="Medium Shading 1 Accent 1" w:semiHidden="0" w:uiPriority="63" w:unhideWhenUsed="0"/>
+    <w:lsdException w:name="Medium Shading 2 Accent 1" w:semiHidden="0" w:uiPriority="64" w:unhideWhenUsed="0"/>
+    <w:lsdException w:name="Medium List 1 Accent 1" w:semiHidden="0" w:uiPriority="65" w:unhideWhenUsed="0"/>
+    <w:lsdException w:name="Revision" w:unhideWhenUsed="0"/>
+    <w:lsdException w:name="List Paragraph" w:semiHidden="0" w:uiPriority="34" w:unhideWhenUsed="0" w:qFormat="1"/>
+    <w:lsdException w:name="Quote" w:semiHidden="0" w:uiPriority="29" w:unhideWhenUsed="0" w:qFormat="1"/>
+    <w:lsdException w:name="Intense Quote" w:semiHidden="0" w:uiPriority="30" w:unhideWhenUsed="0" w:qFormat="1"/>
+    <w:lsdException w:name="Medium List 2 Accent 1" w:semiHidden="0" w:uiPriority="66" w:unhideWhenUsed="0"/>
+    <w:lsdException w:name="Medium Grid 1 Accent 1" w:semiHidden="0" w:uiPriority="67" w:unhideWhenUsed="0"/>
+    <w:lsdException w:name="Medium Grid 2 Accent 1" w:semiHidden="0" w:uiPriority="68" w:unhideWhenUsed="0"/>
+    <w:lsdException w:name="Medium Grid 3 Accent 1" w:semiHidden="0" w:uiPriority="69" w:unhideWhenUsed="0"/>
+    <w:lsdException w:name="Dark List Accent 1" w:semiHidden="0" w:uiPriority="70" w:unhideWhenUsed="0"/>
+    <w:lsdException w:name="Colorful Shading Accent 1" w:semiHidden="0" w:uiPriority="71" w:unhideWhenUsed="0"/>
+    <w:lsdException w:name="Colorful List Accent 1" w:semiHidden="0" w:uiPriority="72" w:unhideWhenUsed="0"/>
+    <w:lsdException w:name="Colorful Grid Accent 1" w:semiHidden="0" w:uiPriority="73" w:unhideWhenUsed="0"/>
+    <w:lsdException w:name="Light Shading Accent 2" w:semiHidden="0" w:uiPriority="60" w:unhideWhenUsed="0"/>
+    <w:lsdException w:name="Light List Accent 2" w:semiHidden="0" w:uiPriority="61" w:unhideWhenUsed="0"/>
+    <w:lsdException w:name="Light Grid Accent 2" w:semiHidden="0" w:uiPriority="62" w:unhideWhenUsed="0"/>
+    <w:lsdException w:name="Medium Shading 1 Accent 2" w:semiHidden="0" w:uiPriority="63" w:unhideWhenUsed="0"/>
+    <w:lsdException w:name="Medium Shading 2 Accent 2" w:semiHidden="0" w:uiPriority="64" w:unhideWhenUsed="0"/>
+    <w:lsdException w:name="Medium List 1 Accent 2" w:semiHidden="0" w:uiPriority="65" w:unhideWhenUsed="0"/>
+    <w:lsdException w:name="Medium List 2 Accent 2" w:semiHidden="0" w:uiPriority="66" w:unhideWhenUsed="0"/>
+    <w:lsdException w:name="Medium Grid 1 Accent 2" w:semiHidden="0" w:uiPriority="67" w:unhideWhenUsed="0"/>
+    <w:lsdException w:name="Medium Grid 2 Accent 2" w:semiHidden="0" w:uiPriority="68" w:unhideWhenUsed="0"/>
+    <w:lsdException w:name="Medium Grid 3 Accent 2" w:semiHidden="0" w:uiPriority="69" w:unhideWhenUsed="0"/>
+    <w:lsdException w:name="Dark List Accent 2" w:semiHidden="0" w:uiPriority="70" w:unhideWhenUsed="0"/>
+    <w:lsdException w:name="Colorful Shading Accent 2" w:semiHidden="0" w:uiPriority="71" w:unhideWhenUsed="0"/>
+    <w:lsdException w:name="Colorful List Accent 2" w:semiHidden="0" w:uiPriority="72" w:unhideWhenUsed="0"/>
+    <w:lsdException w:name="Colorful Grid Accent 2" w:semiHidden="0" w:uiPriority="73" w:unhideWhenUsed="0"/>
+    <w:lsdException w:name="Light Shading Accent 3" w:semiHidden="0" w:uiPriority="60" w:unhideWhenUsed="0"/>
+    <w:lsdException w:name="Light List Accent 3" w:semiHidden="0" w:uiPriority="61" w:unhideWhenUsed="0"/>
+    <w:lsdException w:name="Light Grid Accent 3" w:semiHidden="0" w:uiPriority="62" w:unhideWhenUsed="0"/>
+    <w:lsdException w:name="Medium Shading 1 Accent 3" w:semiHidden="0" w:uiPriority="63" w:unhideWhenUsed="0"/>
+    <w:lsdException w:name="Medium Shading 2 Accent 3" w:semiHidden="0" w:uiPriority="64" w:unhideWhenUsed="0"/>
+    <w:lsdException w:name="Medium List 1 Accent 3" w:semiHidden="0" w:uiPriority="65" w:unhideWhenUsed="0"/>
+    <w:lsdException w:name="Medium List 2 Accent 3" w:semiHidden="0" w:uiPriority="66" w:unhideWhenUsed="0"/>
+    <w:lsdException w:name="Medium Grid 1 Accent 3" w:semiHidden="0" w:uiPriority="67" w:unhideWhenUsed="0"/>
+    <w:lsdException w:name="Medium Grid 2 Accent 3" w:semiHidden="0" w:uiPriority="68" w:unhideWhenUsed="0"/>
+    <w:lsdException w:name="Medium Grid 3 Accent 3" w:semiHidden="0" w:uiPriority="69" w:unhideWhenUsed="0"/>
+    <w:lsdException w:name="Dark List Accent 3" w:semiHidden="0" w:uiPriority="70" w:unhideWhenUsed="0"/>
+    <w:lsdException w:name="Colorful Shading Accent 3" w:semiHidden="0" w:uiPriority="71" w:unhideWhenUsed="0"/>
+    <w:lsdException w:name="Colorful List Accent 3" w:semiHidden="0" w:uiPriority="72" w:unhideWhenUsed="0"/>
+    <w:lsdException w:name="Colorful Grid Accent 3" w:semiHidden="0" w:uiPriority="73" w:unhideWhenUsed="0"/>
+    <w:lsdException w:name="Light Shading Accent 4" w:semiHidden="0" w:uiPriority="60" w:unhideWhenUsed="0"/>
+    <w:lsdException w:name="Light List Accent 4" w:semiHidden="0" w:uiPriority="61" w:unhideWhenUsed="0"/>
+    <w:lsdException w:name="Light Grid Accent 4" w:semiHidden="0" w:uiPriority="62" w:unhideWhenUsed="0"/>
+    <w:lsdException w:name="Medium Shading 1 Accent 4" w:semiHidden="0" w:uiPriority="63" w:unhideWhenUsed="0"/>
+    <w:lsdException w:name="Medium Shading 2 Accent 4" w:semiHidden="0" w:uiPriority="64" w:unhideWhenUsed="0"/>
+    <w:lsdException w:name="Medium List 1 Accent 4" w:semiHidden="0" w:uiPriority="65" w:unhideWhenUsed="0"/>
+    <w:lsdException w:name="Medium List 2 Accent 4" w:semiHidden="0" w:uiPriority="66" w:unhideWhenUsed="0"/>
+    <w:lsdException w:name="Medium Grid 1 Accent 4" w:semiHidden="0" w:uiPriority="67" w:unhideWhenUsed="0"/>
+    <w:lsdException w:name="Medium Grid 2 Accent 4" w:semiHidden="0" w:uiPriority="68" w:unhideWhenUsed="0"/>
+    <w:lsdException w:name="Medium Grid 3 Accent 4" w:semiHidden="0" w:uiPriority="69" w:unhideWhenUsed="0"/>
+    <w:lsdException w:name="Dark List Accent 4" w:semiHidden="0" w:uiPriority="70" w:unhideWhenUsed="0"/>
+    <w:lsdException w:name="Colorful Shading Accent 4" w:semiHidden="0" w:uiPriority="71" w:unhideWhenUsed="0"/>
+    <w:lsdException w:name="Colorful List Accent 4" w:semiHidden="0" w:uiPriority="72" w:unhideWhenUsed="0"/>
+    <w:lsdException w:name="Colorful Grid Accent 4" w:semiHidden="0" w:uiPriority="73" w:unhideWhenUsed="0"/>
+    <w:lsdException w:name="Light Shading Accent 5" w:semiHidden="0" w:uiPriority="60" w:unhideWhenUsed="0"/>
+    <w:lsdException w:name="Light List Accent 5" w:semiHidden="0" w:uiPriority="61" w:unhideWhenUsed="0"/>
+    <w:lsdException w:name="Light Grid Accent 5" w:semiHidden="0" w:uiPriority="62" w:unhideWhenUsed="0"/>
+    <w:lsdException w:name="Medium Shading 1 Accent 5" w:semiHidden="0" w:uiPriority="63" w:unhideWhenUsed="0"/>
+    <w:lsdException w:name="Medium Shading 2 Accent 5" w:semiHidden="0" w:uiPriority="64" w:unhideWhenUsed="0"/>
+    <w:lsdException w:name="Medium List 1 Accent 5" w:semiHidden="0" w:uiPriority="65" w:unhideWhenUsed="0"/>
+    <w:lsdException w:name="Medium List 2 Accent 5" w:semiHidden="0" w:uiPriority="66" w:unhideWhenUsed="0"/>
+    <w:lsdException w:name="Medium Grid 1 Accent 5" w:semiHidden="0" w:uiPriority="67" w:unhideWhenUsed="0"/>
+    <w:lsdException w:name="Medium Grid 2 Accent 5" w:semiHidden="0" w:uiPriority="68" w:unhideWhenUsed="0"/>
+    <w:lsdException w:name="Medium Grid 3 Accent 5" w:semiHidden="0" w:uiPriority="69" w:unhideWhenUsed="0"/>
+    <w:lsdException w:name="Dark List Accent 5" w:semiHidden="0" w:uiPriority="70" w:unhideWhenUsed="0"/>
+    <w:lsdException w:name="Colorful Shading Accent 5" w:semiHidden="0" w:uiPriority="71" w:unhideWhenUsed="0"/>
+    <w:lsdException w:name="Colorful List Accent 5" w:semiHidden="0" w:uiPriority="72" w:unhideWhenUsed="0"/>
+    <w:lsdException w:name="Colorful Grid Accent 5" w:semiHidden="0" w:uiPriority="73" w:unhideWhenUsed="0"/>
+    <w:lsdException w:name="Light Shading Accent 6" w:semiHidden="0" w:uiPriority="60" w:unhideWhenUsed="0"/>
+    <w:lsdException w:name="Light List Accent 6" w:semiHidden="0" w:uiPriority="61" w:unhideWhenUsed="0"/>
+    <w:lsdException w:name="Light Grid Accent 6" w:semiHidden="0" w:uiPriority="62" w:unhideWhenUsed="0"/>
+    <w:lsdException w:name="Medium Shading 1 Accent 6" w:semiHidden="0" w:uiPriority="63" w:unhideWhenUsed="0"/>
+    <w:lsdException w:name="Medium Shading 2 Accent 6" w:semiHidden="0" w:uiPriority="64" w:unhideWhenUsed="0"/>
+    <w:lsdException w:name="Medium List 1 Accent 6" w:semiHidden="0" w:uiPriority="65" w:unhideWhenUsed="0"/>
+    <w:lsdException w:name="Medium List 2 Accent 6" w:semiHidden="0" w:uiPriority="66" w:unhideWhenUsed="0"/>
+    <w:lsdException w:name="Medium Grid 1 Accent 6" w:semiHidden="0" w:uiPriority="67" w:unhideWhenUsed="0"/>
+    <w:lsdException w:name="Medium Grid 2 Accent 6" w:semiHidden="0" w:uiPriority="68" w:unhideWhenUsed="0"/>
+    <w:lsdException w:name="Medium Grid 3 Accent 6" w:semiHidden="0" w:uiPriority="69" w:unhideWhenUsed="0"/>
+    <w:lsdException w:name="Dark List Accent 6" w:semiHidden="0" w:uiPriority="70" w:unhideWhenUsed="0"/>
+    <w:lsdException w:name="Colorful Shading Accent 6" w:semiHidden="0" w:uiPriority="71" w:unhideWhenUsed="0"/>
+    <w:lsdException w:name="Colorful List Accent 6" w:semiHidden="0" w:uiPriority="72" w:unhideWhenUsed="0"/>
+    <w:lsdException w:name="Colorful Grid Accent 6" w:semiHidden="0" w:uiPriority="73" w:unhideWhenUsed="0"/>
+    <w:lsdException w:name="Subtle Emphasis" w:semiHidden="0" w:uiPriority="19" w:unhideWhenUsed="0" w:qFormat="1"/>
+    <w:lsdException w:name="Intense Emphasis" w:semiHidden="0" w:uiPriority="21" w:unhideWhenUsed="0" w:qFormat="1"/>
+    <w:lsdException w:name="Subtle Reference" w:semiHidden="0" w:uiPriority="31" w:unhideWhenUsed="0" w:qFormat="1"/>
+    <w:lsdException w:name="Intense Reference" w:semiHidden="0" w:uiPriority="32" w:unhideWhenUsed="0" w:qFormat="1"/>
+    <w:lsdException w:name="Book Title" w:semiHidden="0" w:uiPriority="33" w:unhideWhenUsed="0" w:qFormat="1"/>
+    <w:lsdException w:name="Bibliography" w:uiPriority="37"/>
+    <w:lsdException w:name="TOC Heading" w:uiPriority="39" w:qFormat="1"/>
+  </w:latentStyles>
+  <w:style w:type="paragraph" w:default="1" w:styleId="Normal">
+    <w:name w:val="Normal"/>
+  </w:style>
+  <w:style w:type="paragraph" w:styleId="Heading1">
+    <w:name w:val="heading 1"/>
+    <w:basedOn w:val="Normal"/>
+    <w:next w:val="Normal"/>
+    <w:pPr>
+      <w:keepNext/>
+      <w:keepLines/>
+      <w:spacing w:before="400" w:after="120"/>
+      <w:contextualSpacing/>
+      <w:outlineLvl w:val="0"/>
+    </w:pPr>
+    <w:rPr>
+      <w:sz w:val="40"/>
+      <w:szCs w:val="40"/>
+    </w:rPr>
+  </w:style>
+  <w:style w:type="paragraph" w:styleId="Heading2">
+    <w:name w:val="heading 2"/>
+    <w:basedOn w:val="Normal"/>
+    <w:next w:val="Normal"/>
+    <w:pPr>
+      <w:keepNext/>
+      <w:keepLines/>
+      <w:spacing w:before="360" w:after="120"/>
+      <w:contextualSpacing/>
+      <w:outlineLvl w:val="1"/>
+    </w:pPr>
+    <w:rPr>
+      <w:sz w:val="32"/>
+      <w:szCs w:val="32"/>
+    </w:rPr>
+  </w:style>
+  <w:style w:type="paragraph" w:styleId="Heading3">
+    <w:name w:val="heading 3"/>
+    <w:basedOn w:val="Normal"/>
+    <w:next w:val="Normal"/>
+    <w:pPr>
+      <w:keepNext/>
+      <w:keepLines/>
+      <w:spacing w:before="320" w:after="80"/>
+      <w:contextualSpacing/>
+      <w:outlineLvl w:val="2"/>
+    </w:pPr>
+    <w:rPr>
+      <w:color w:val="434343"/>
+      <w:sz w:val="28"/>
+      <w:szCs w:val="28"/>
+    </w:rPr>
+  </w:style>
+  <w:style w:type="paragraph" w:styleId="Heading4">
+    <w:name w:val="heading 4"/>
+    <w:basedOn w:val="Normal"/>
+    <w:next w:val="Normal"/>
+    <w:pPr>
+      <w:keepNext/>
+      <w:keepLines/>
+      <w:spacing w:before="280" w:after="80"/>
+      <w:contextualSpacing/>
+      <w:outlineLvl w:val="3"/>
+    </w:pPr>
+    <w:rPr>
+      <w:color w:val="666666"/>
+      <w:sz w:val="24"/>
+      <w:szCs w:val="24"/>
+    </w:rPr>
+  </w:style>
+  <w:style w:type="paragraph" w:styleId="Heading5">
+    <w:name w:val="heading 5"/>
+    <w:basedOn w:val="Normal"/>
+    <w:next w:val="Normal"/>
+    <w:pPr>
+      <w:keepNext/>
+      <w:keepLines/>
+      <w:spacing w:before="240" w:after="80"/>
+      <w:contextualSpacing/>
+      <w:outlineLvl w:val="4"/>
+    </w:pPr>
+    <w:rPr>
+      <w:color w:val="666666"/>
+    </w:rPr>
+  </w:style>
+  <w:style w:type="paragraph" w:styleId="Heading6">
+    <w:name w:val="heading 6"/>
+    <w:basedOn w:val="Normal"/>
+    <w:next w:val="Normal"/>
+    <w:pPr>
+      <w:keepNext/>
+      <w:keepLines/>
+      <w:spacing w:before="240" w:after="80"/>
+      <w:contextualSpacing/>
+      <w:outlineLvl w:val="5"/>
+    </w:pPr>
+    <w:rPr>
+      <w:i/>
+      <w:color w:val="666666"/>
+    </w:rPr>
+  </w:style>
+  <w:style w:type="character" w:default="1" w:styleId="DefaultParagraphFont">
+    <w:name w:val="Default Paragraph Font"/>
+    <w:uiPriority w:val="1"/>
+    <w:semiHidden/>
+    <w:unhideWhenUsed/>
+  </w:style>
+  <w:style w:type="table" w:default="1" w:styleId="TableNormal">
+    <w:name w:val="Normal Table"/>
+    <w:uiPriority w:val="99"/>
+    <w:semiHidden/>
+    <w:unhideWhenUsed/>
+    <w:tblPr>
+      <w:tblInd w:w="0" w:type="dxa"/>
+      <w:tblCellMar>
+        <w:top w:w="0" w:type="dxa"/>
+        <w:left w:w="108" w:type="dxa"/>
+        <w:bottom w:w="0" w:type="dxa"/>
+        <w:right w:w="108" w:type="dxa"/>
+      </w:tblCellMar>
+    </w:tblPr>
+  </w:style>
+  <w:style w:type="numbering" w:default="1" w:styleId="NoList">
+    <w:name w:val="No List"/>
+    <w:uiPriority w:val="99"/>
+    <w:semiHidden/>
+    <w:unhideWhenUsed/>
+  </w:style>
+  <w:style w:type="paragraph" w:styleId="Title">
+    <w:name w:val="Title"/>
+    <w:basedOn w:val="Normal"/>
+    <w:next w:val="Normal"/>
+    <w:pPr>
+      <w:keepNext/>
+      <w:keepLines/>
+      <w:spacing w:after="60"/>
+      <w:contextualSpacing/>
+    </w:pPr>
+    <w:rPr>
+      <w:sz w:val="52"/>
+      <w:szCs w:val="52"/>
+    </w:rPr>
+  </w:style>
+  <w:style w:type="paragraph" w:styleId="Subtitle">
+    <w:name w:val="Subtitle"/>
+    <w:basedOn w:val="Normal"/>
+    <w:next w:val="Normal"/>
+    <w:pPr>
+      <w:keepNext/>
+      <w:keepLines/>
+      <w:spacing w:after="320"/>
+      <w:contextualSpacing/>
+    </w:pPr>
+    <w:rPr>
+      <w:color w:val="666666"/>
+      <w:sz w:val="30"/>
+      <w:szCs w:val="30"/>
+    </w:rPr>
+  </w:style>
+  <w:style w:type="table" w:customStyle="1" w:styleId="a">
+    <w:basedOn w:val="TableNormal"/>
+    <w:pPr>
+      <w:spacing w:before="60" w:after="60"/>
+      <w:contextualSpacing/>
+    </w:pPr>
+    <w:rPr>
+      <w:sz w:val="24"/>
+      <w:szCs w:val="24"/>
+    </w:rPr>
+    <w:tblPr>
+      <w:tblStyleRowBandSize w:val="1"/>
+      <w:tblStyleColBandSize w:val="1"/>
+      <w:tblInd w:w="0" w:type="dxa"/>
+      <w:tblCellMar>
+        <w:top w:w="0" w:type="dxa"/>
+        <w:left w:w="115" w:type="dxa"/>
+        <w:bottom w:w="0" w:type="dxa"/>
+        <w:right w:w="115" w:type="dxa"/>
+      </w:tblCellMar>
+    </w:tblPr>
+    <w:tblStylePr w:type="firstRow">
+      <w:pPr>
+        <w:contextualSpacing/>
+      </w:pPr>
+      <w:rPr>
+        <w:b/>
+        <w:color w:val="000000"/>
+      </w:rPr>
+      <w:tblPr/>
+      <w:tcPr>
+        <w:shd w:val="clear" w:color="auto" w:fill="D9D9D9"/>
+        <w:tcMar>
+          <w:top w:w="0" w:type="dxa"/>
+          <w:left w:w="115" w:type="dxa"/>
+          <w:bottom w:w="0" w:type="dxa"/>
+          <w:right w:w="115" w:type="dxa"/>
+        </w:tcMar>
+      </w:tcPr>
+    </w:tblStylePr>
+  </w:style>
+  <w:style w:type="table" w:customStyle="1" w:styleId="a0">
+    <w:basedOn w:val="TableNormal"/>
+    <w:tblPr>
+      <w:tblStyleRowBandSize w:val="1"/>
+      <w:tblStyleColBandSize w:val="1"/>
+      <w:tblInd w:w="0" w:type="dxa"/>
+      <w:tblCellMar>
+        <w:top w:w="0" w:type="dxa"/>
+        <w:left w:w="108" w:type="dxa"/>
+        <w:bottom w:w="0" w:type="dxa"/>
+        <w:right w:w="108" w:type="dxa"/>
+      </w:tblCellMar>
+    </w:tblPr>
+  </w:style>
+  <w:style w:type="table" w:customStyle="1" w:styleId="a1">
+    <w:basedOn w:val="TableNormal"/>
+    <w:pPr>
+      <w:spacing w:before="60" w:after="60"/>
+      <w:contextualSpacing/>
+    </w:pPr>
+    <w:rPr>
+      <w:sz w:val="24"/>
+      <w:szCs w:val="24"/>
+    </w:rPr>
+    <w:tblPr>
+      <w:tblStyleRowBandSize w:val="1"/>
+      <w:tblStyleColBandSize w:val="1"/>
+      <w:tblInd w:w="0" w:type="dxa"/>
+      <w:tblCellMar>
+        <w:top w:w="0" w:type="dxa"/>
+        <w:left w:w="115" w:type="dxa"/>
+        <w:bottom w:w="0" w:type="dxa"/>
+        <w:right w:w="115" w:type="dxa"/>
+      </w:tblCellMar>
+    </w:tblPr>
+  </w:style>
+  <w:style w:type="paragraph" w:styleId="Caption">
+    <w:name w:val="caption"/>
+    <w:basedOn w:val="Normal"/>
+    <w:next w:val="Normal"/>
+    <w:uiPriority w:val="35"/>
+    <w:unhideWhenUsed/>
+    <w:qFormat/>
+    <w:rsid w:val="00C104E3"/>
+    <w:pPr>
+      <w:spacing w:after="200" w:line="240" w:lineRule="auto"/>
+    </w:pPr>
+    <w:rPr>
+      <w:i/>
+      <w:iCs/>
+      <w:color w:val="44546A" w:themeColor="text2"/>
+      <w:sz w:val="18"/>
+      <w:szCs w:val="18"/>
+    </w:rPr>
+  </w:style>
+  <w:style w:type="paragraph" w:styleId="ListParagraph">
+    <w:name w:val="List Paragraph"/>
+    <w:basedOn w:val="Normal"/>
+    <w:uiPriority w:val="34"/>
+    <w:qFormat/>
+    <w:rsid w:val="00245784"/>
+    <w:pPr>
+      <w:ind w:left="720"/>
+      <w:contextualSpacing/>
+    </w:pPr>
+  </w:style>
+  <w:style w:type="paragraph" w:styleId="BalloonText">
+    <w:name w:val="Balloon Text"/>
+    <w:basedOn w:val="Normal"/>
+    <w:link w:val="BalloonTextChar"/>
+    <w:uiPriority w:val="99"/>
+    <w:semiHidden/>
+    <w:unhideWhenUsed/>
+    <w:rsid w:val="00254DE7"/>
+    <w:pPr>
+      <w:spacing w:line="240" w:lineRule="auto"/>
+    </w:pPr>
+    <w:rPr>
+      <w:rFonts w:ascii="Tahoma" w:hAnsi="Tahoma" w:cs="Tahoma"/>
+      <w:sz w:val="16"/>
+      <w:szCs w:val="16"/>
+    </w:rPr>
+  </w:style>
+  <w:style w:type="character" w:customStyle="1" w:styleId="BalloonTextChar">
+    <w:name w:val="Balloon Text Char"/>
+    <w:basedOn w:val="DefaultParagraphFont"/>
+    <w:link w:val="BalloonText"/>
+    <w:uiPriority w:val="99"/>
+    <w:semiHidden/>
+    <w:rsid w:val="00254DE7"/>
+    <w:rPr>
+      <w:rFonts w:ascii="Tahoma" w:hAnsi="Tahoma" w:cs="Tahoma"/>
+      <w:sz w:val="16"/>
+      <w:szCs w:val="16"/>
+    </w:rPr>
   </w:style>
 </w:styles>
 </file>
@@ -5974,7 +5964,7 @@
     </a:clrScheme>
     <a:fontScheme name="Office">
       <a:majorFont>
-        <a:latin typeface="Calibri Light" panose="020F0302020204030204"/>
+        <a:latin typeface="Calibri Light"/>
         <a:ea typeface=""/>
         <a:cs typeface=""/>
         <a:font script="Jpan" typeface="游ゴシック Light"/>
@@ -6026,7 +6016,7 @@
         <a:font script="Tfng" typeface="Ebrima"/>
       </a:majorFont>
       <a:minorFont>
-        <a:latin typeface="Calibri" panose="020F0502020204030204"/>
+        <a:latin typeface="Calibri"/>
         <a:ea typeface=""/>
         <a:cs typeface=""/>
         <a:font script="Jpan" typeface="游明朝"/>
@@ -6220,7 +6210,7 @@
   <a:extraClrSchemeLst/>
   <a:extLst>
     <a:ext uri="{05A4C25C-085E-4340-85A3-A5531E510DB2}">
-      <thm15:themeFamily xmlns:thm15="http://schemas.microsoft.com/office/thememl/2012/main" name="Office Theme" id="{62F939B6-93AF-4DB8-9C6B-D6C7DFDC589F}" vid="{4A3C46E8-61CC-4603-A589-7422A47A8E4A}"/>
+      <thm15:themeFamily xmlns="" xmlns:thm15="http://schemas.microsoft.com/office/thememl/2012/main" name="Office Theme" id="{62F939B6-93AF-4DB8-9C6B-D6C7DFDC589F}" vid="{4A3C46E8-61CC-4603-A589-7422A47A8E4A}"/>
     </a:ext>
   </a:extLst>
 </a:theme>

</xml_diff>